<commit_message>
master: modified documentation file docx.
</commit_message>
<xml_diff>
--- a/SIOPract2.docx
+++ b/SIOPract2.docx
@@ -1,6 +1,6 @@
 
 <file path=word/document.xml><?xml version="1.0" encoding="utf-8"?>
-<w:document xmlns:wpc="http://schemas.microsoft.com/office/word/2010/wordprocessingCanvas" xmlns:cx="http://schemas.microsoft.com/office/drawing/2014/chartex" xmlns:cx1="http://schemas.microsoft.com/office/drawing/2015/9/8/chartex" xmlns:cx2="http://schemas.microsoft.com/office/drawing/2015/10/21/chartex" xmlns:cx3="http://schemas.microsoft.com/office/drawing/2016/5/9/chartex" xmlns:cx4="http://schemas.microsoft.com/office/drawing/2016/5/10/chartex" xmlns:cx5="http://schemas.microsoft.com/office/drawing/2016/5/11/chartex" xmlns:cx6="http://schemas.microsoft.com/office/drawing/2016/5/12/chartex" xmlns:cx7="http://schemas.microsoft.com/office/drawing/2016/5/13/chartex" xmlns:cx8="http://schemas.microsoft.com/office/drawing/2016/5/14/chartex" xmlns:mc="http://schemas.openxmlformats.org/markup-compatibility/2006" xmlns:aink="http://schemas.microsoft.com/office/drawing/2016/ink" xmlns:am3d="http://schemas.microsoft.com/office/drawing/2017/model3d" xmlns:o="urn:schemas-microsoft-com:office:office" xmlns:r="http://schemas.openxmlformats.org/officeDocument/2006/relationships" xmlns:m="http://schemas.openxmlformats.org/officeDocument/2006/math" xmlns:v="urn:schemas-microsoft-com:vml" xmlns:wp14="http://schemas.microsoft.com/office/word/2010/wordprocessingDrawing" xmlns:wp="http://schemas.openxmlformats.org/drawingml/2006/wordprocessingDrawing" xmlns:w10="urn:schemas-microsoft-com:office:word" xmlns:w="http://schemas.openxmlformats.org/wordprocessingml/2006/main" xmlns:w14="http://schemas.microsoft.com/office/word/2010/wordml" xmlns:w15="http://schemas.microsoft.com/office/word/2012/wordml" xmlns:w16cex="http://schemas.microsoft.com/office/word/2018/wordml/cex" xmlns:w16cid="http://schemas.microsoft.com/office/word/2016/wordml/cid" xmlns:w16="http://schemas.microsoft.com/office/word/2018/wordml" xmlns:w16se="http://schemas.microsoft.com/office/word/2015/wordml/symex" xmlns:wpg="http://schemas.microsoft.com/office/word/2010/wordprocessingGroup" xmlns:wpi="http://schemas.microsoft.com/office/word/2010/wordprocessingInk" xmlns:wne="http://schemas.microsoft.com/office/word/2006/wordml" xmlns:wps="http://schemas.microsoft.com/office/word/2010/wordprocessingShape" mc:Ignorable="w14 w15 w16se w16cid w16 w16cex wp14">
+<w:document xmlns:wpc="http://schemas.microsoft.com/office/word/2010/wordprocessingCanvas" xmlns:mc="http://schemas.openxmlformats.org/markup-compatibility/2006" xmlns:o="urn:schemas-microsoft-com:office:office" xmlns:r="http://schemas.openxmlformats.org/officeDocument/2006/relationships" xmlns:m="http://schemas.openxmlformats.org/officeDocument/2006/math" xmlns:v="urn:schemas-microsoft-com:vml" xmlns:wp14="http://schemas.microsoft.com/office/word/2010/wordprocessingDrawing" xmlns:wp="http://schemas.openxmlformats.org/drawingml/2006/wordprocessingDrawing" xmlns:w10="urn:schemas-microsoft-com:office:word" xmlns:w="http://schemas.openxmlformats.org/wordprocessingml/2006/main" xmlns:w14="http://schemas.microsoft.com/office/word/2010/wordml" xmlns:w15="http://schemas.microsoft.com/office/word/2012/wordml" xmlns:wpg="http://schemas.microsoft.com/office/word/2010/wordprocessingGroup" xmlns:wpi="http://schemas.microsoft.com/office/word/2010/wordprocessingInk" xmlns:wne="http://schemas.microsoft.com/office/word/2006/wordml" xmlns:wps="http://schemas.microsoft.com/office/word/2010/wordprocessingShape" mc:Ignorable="w14 w15 wp14">
   <w:body>
     <w:p>
       <w:pPr>
@@ -55,19 +55,19 @@
           <w:szCs w:val="72"/>
           <w:lang w:val="ca-ES"/>
         </w:rPr>
-        <w:t>Filtratge col·laboratiu:</w:t>
-      </w:r>
-    </w:p>
-    <w:p>
-      <w:pPr>
-        <w:jc w:val="center"/>
+        <w:t xml:space="preserve">Filtratge </w:t>
+      </w:r>
+      <w:proofErr w:type="spellStart"/>
+      <w:r>
         <w:rPr>
           <w:rFonts w:ascii="Segoe UI Semilight" w:hAnsi="Segoe UI Semilight" w:cs="Segoe UI Semilight"/>
           <w:sz w:val="72"/>
           <w:szCs w:val="72"/>
           <w:lang w:val="ca-ES"/>
         </w:rPr>
-      </w:pPr>
+        <w:t>col·laboratiu</w:t>
+      </w:r>
+      <w:proofErr w:type="spellEnd"/>
       <w:r>
         <w:rPr>
           <w:rFonts w:ascii="Segoe UI Semilight" w:hAnsi="Segoe UI Semilight" w:cs="Segoe UI Semilight"/>
@@ -75,6 +75,26 @@
           <w:szCs w:val="72"/>
           <w:lang w:val="ca-ES"/>
         </w:rPr>
+        <w:t>:</w:t>
+      </w:r>
+    </w:p>
+    <w:p>
+      <w:pPr>
+        <w:jc w:val="center"/>
+        <w:rPr>
+          <w:rFonts w:ascii="Segoe UI Semilight" w:hAnsi="Segoe UI Semilight" w:cs="Segoe UI Semilight"/>
+          <w:sz w:val="72"/>
+          <w:szCs w:val="72"/>
+          <w:lang w:val="ca-ES"/>
+        </w:rPr>
+      </w:pPr>
+      <w:r>
+        <w:rPr>
+          <w:rFonts w:ascii="Segoe UI Semilight" w:hAnsi="Segoe UI Semilight" w:cs="Segoe UI Semilight"/>
+          <w:sz w:val="72"/>
+          <w:szCs w:val="72"/>
+          <w:lang w:val="ca-ES"/>
+        </w:rPr>
         <w:t>Prediccions de puntuacions dels restaurants</w:t>
       </w:r>
     </w:p>
@@ -96,6 +116,7 @@
       <w:r>
         <w:rPr>
           <w:noProof/>
+          <w:lang w:eastAsia="es-ES"/>
         </w:rPr>
         <w:drawing>
           <wp:anchor distT="0" distB="0" distL="114300" distR="114300" simplePos="0" relativeHeight="251658240" behindDoc="1" locked="0" layoutInCell="1" allowOverlap="1" wp14:anchorId="5A418141" wp14:editId="7234ECB2">
@@ -316,8 +337,16 @@
         <w:rPr>
           <w:lang w:val="ca-ES"/>
         </w:rPr>
-        <w:t>Aleix Sancho Pujals</w:t>
-      </w:r>
+        <w:t xml:space="preserve">Aleix Sancho </w:t>
+      </w:r>
+      <w:proofErr w:type="spellStart"/>
+      <w:r>
+        <w:rPr>
+          <w:lang w:val="ca-ES"/>
+        </w:rPr>
+        <w:t>Pujals</w:t>
+      </w:r>
+      <w:proofErr w:type="spellEnd"/>
     </w:p>
     <w:p>
       <w:pPr>
@@ -398,7 +427,7 @@
             <w:rPr>
               <w:rFonts w:asciiTheme="minorHAnsi" w:eastAsiaTheme="minorEastAsia" w:hAnsiTheme="minorHAnsi"/>
               <w:noProof/>
-              <w:lang w:val="ca-ES" w:eastAsia="ca-ES"/>
+              <w:lang w:eastAsia="es-ES"/>
             </w:rPr>
           </w:pPr>
           <w:r>
@@ -425,7 +454,7 @@
             </w:rPr>
             <w:fldChar w:fldCharType="separate"/>
           </w:r>
-          <w:hyperlink w:anchor="_Toc41557334" w:history="1">
+          <w:hyperlink w:anchor="_Toc41570759" w:history="1">
             <w:r>
               <w:rPr>
                 <w:rStyle w:val="Hipervnculo"/>
@@ -438,7 +467,7 @@
               <w:rPr>
                 <w:rFonts w:asciiTheme="minorHAnsi" w:eastAsiaTheme="minorEastAsia" w:hAnsiTheme="minorHAnsi"/>
                 <w:noProof/>
-                <w:lang w:val="ca-ES" w:eastAsia="ca-ES"/>
+                <w:lang w:eastAsia="es-ES"/>
               </w:rPr>
               <w:tab/>
             </w:r>
@@ -469,7 +498,7 @@
                 <w:noProof/>
                 <w:webHidden/>
               </w:rPr>
-              <w:instrText xml:space="preserve"> PAGEREF _Toc41557334 \h </w:instrText>
+              <w:instrText xml:space="preserve"> PAGEREF _Toc41570759 \h </w:instrText>
             </w:r>
             <w:r>
               <w:rPr>
@@ -489,7 +518,7 @@
                 <w:noProof/>
                 <w:webHidden/>
               </w:rPr>
-              <w:t>3</w:t>
+              <w:t>1</w:t>
             </w:r>
             <w:r>
               <w:rPr>
@@ -510,10 +539,10 @@
             <w:rPr>
               <w:rFonts w:asciiTheme="minorHAnsi" w:eastAsiaTheme="minorEastAsia" w:hAnsiTheme="minorHAnsi"/>
               <w:noProof/>
-              <w:lang w:val="ca-ES" w:eastAsia="ca-ES"/>
+              <w:lang w:eastAsia="es-ES"/>
             </w:rPr>
           </w:pPr>
-          <w:hyperlink w:anchor="_Toc41557335" w:history="1">
+          <w:hyperlink w:anchor="_Toc41570760" w:history="1">
             <w:r>
               <w:rPr>
                 <w:rStyle w:val="Hipervnculo"/>
@@ -526,7 +555,7 @@
               <w:rPr>
                 <w:rFonts w:asciiTheme="minorHAnsi" w:eastAsiaTheme="minorEastAsia" w:hAnsiTheme="minorHAnsi"/>
                 <w:noProof/>
-                <w:lang w:val="ca-ES" w:eastAsia="ca-ES"/>
+                <w:lang w:eastAsia="es-ES"/>
               </w:rPr>
               <w:tab/>
             </w:r>
@@ -557,7 +586,7 @@
                 <w:noProof/>
                 <w:webHidden/>
               </w:rPr>
-              <w:instrText xml:space="preserve"> PAGEREF _Toc41557335 \h </w:instrText>
+              <w:instrText xml:space="preserve"> PAGEREF _Toc41570760 \h </w:instrText>
             </w:r>
             <w:r>
               <w:rPr>
@@ -577,7 +606,7 @@
                 <w:noProof/>
                 <w:webHidden/>
               </w:rPr>
-              <w:t>3</w:t>
+              <w:t>1</w:t>
             </w:r>
             <w:r>
               <w:rPr>
@@ -598,10 +627,10 @@
             <w:rPr>
               <w:rFonts w:asciiTheme="minorHAnsi" w:eastAsiaTheme="minorEastAsia" w:hAnsiTheme="minorHAnsi"/>
               <w:noProof/>
-              <w:lang w:val="ca-ES" w:eastAsia="ca-ES"/>
+              <w:lang w:eastAsia="es-ES"/>
             </w:rPr>
           </w:pPr>
-          <w:hyperlink w:anchor="_Toc41557336" w:history="1">
+          <w:hyperlink w:anchor="_Toc41570761" w:history="1">
             <w:r>
               <w:rPr>
                 <w:rStyle w:val="Hipervnculo"/>
@@ -614,7 +643,7 @@
               <w:rPr>
                 <w:rFonts w:asciiTheme="minorHAnsi" w:eastAsiaTheme="minorEastAsia" w:hAnsiTheme="minorHAnsi"/>
                 <w:noProof/>
-                <w:lang w:val="ca-ES" w:eastAsia="ca-ES"/>
+                <w:lang w:eastAsia="es-ES"/>
               </w:rPr>
               <w:tab/>
             </w:r>
@@ -645,7 +674,7 @@
                 <w:noProof/>
                 <w:webHidden/>
               </w:rPr>
-              <w:instrText xml:space="preserve"> PAGEREF _Toc41557336 \h </w:instrText>
+              <w:instrText xml:space="preserve"> PAGEREF _Toc41570761 \h </w:instrText>
             </w:r>
             <w:r>
               <w:rPr>
@@ -665,7 +694,7 @@
                 <w:noProof/>
                 <w:webHidden/>
               </w:rPr>
-              <w:t>4</w:t>
+              <w:t>2</w:t>
             </w:r>
             <w:r>
               <w:rPr>
@@ -686,10 +715,10 @@
             <w:rPr>
               <w:rFonts w:asciiTheme="minorHAnsi" w:eastAsiaTheme="minorEastAsia" w:hAnsiTheme="minorHAnsi"/>
               <w:noProof/>
-              <w:lang w:val="ca-ES" w:eastAsia="ca-ES"/>
+              <w:lang w:eastAsia="es-ES"/>
             </w:rPr>
           </w:pPr>
-          <w:hyperlink w:anchor="_Toc41557337" w:history="1">
+          <w:hyperlink w:anchor="_Toc41570762" w:history="1">
             <w:r>
               <w:rPr>
                 <w:rStyle w:val="Hipervnculo"/>
@@ -702,7 +731,7 @@
               <w:rPr>
                 <w:rFonts w:asciiTheme="minorHAnsi" w:eastAsiaTheme="minorEastAsia" w:hAnsiTheme="minorHAnsi"/>
                 <w:noProof/>
-                <w:lang w:val="ca-ES" w:eastAsia="ca-ES"/>
+                <w:lang w:eastAsia="es-ES"/>
               </w:rPr>
               <w:tab/>
             </w:r>
@@ -733,7 +762,7 @@
                 <w:noProof/>
                 <w:webHidden/>
               </w:rPr>
-              <w:instrText xml:space="preserve"> PAGEREF _Toc41557337 \h </w:instrText>
+              <w:instrText xml:space="preserve"> PAGEREF _Toc41570762 \h </w:instrText>
             </w:r>
             <w:r>
               <w:rPr>
@@ -753,7 +782,7 @@
                 <w:noProof/>
                 <w:webHidden/>
               </w:rPr>
-              <w:t>5</w:t>
+              <w:t>3</w:t>
             </w:r>
             <w:r>
               <w:rPr>
@@ -774,10 +803,10 @@
             <w:rPr>
               <w:rFonts w:asciiTheme="minorHAnsi" w:eastAsiaTheme="minorEastAsia" w:hAnsiTheme="minorHAnsi"/>
               <w:noProof/>
-              <w:lang w:val="ca-ES" w:eastAsia="ca-ES"/>
+              <w:lang w:eastAsia="es-ES"/>
             </w:rPr>
           </w:pPr>
-          <w:hyperlink w:anchor="_Toc41557338" w:history="1">
+          <w:hyperlink w:anchor="_Toc41570763" w:history="1">
             <w:r>
               <w:rPr>
                 <w:rStyle w:val="Hipervnculo"/>
@@ -790,7 +819,7 @@
               <w:rPr>
                 <w:rFonts w:asciiTheme="minorHAnsi" w:eastAsiaTheme="minorEastAsia" w:hAnsiTheme="minorHAnsi"/>
                 <w:noProof/>
-                <w:lang w:val="ca-ES" w:eastAsia="ca-ES"/>
+                <w:lang w:eastAsia="es-ES"/>
               </w:rPr>
               <w:tab/>
             </w:r>
@@ -821,7 +850,7 @@
                 <w:noProof/>
                 <w:webHidden/>
               </w:rPr>
-              <w:instrText xml:space="preserve"> PAGEREF _Toc41557338 \h </w:instrText>
+              <w:instrText xml:space="preserve"> PAGEREF _Toc41570763 \h </w:instrText>
             </w:r>
             <w:r>
               <w:rPr>
@@ -841,7 +870,7 @@
                 <w:noProof/>
                 <w:webHidden/>
               </w:rPr>
-              <w:t>6</w:t>
+              <w:t>4</w:t>
             </w:r>
             <w:r>
               <w:rPr>
@@ -897,7 +926,7 @@
           <w:lang w:val="ca-ES"/>
         </w:rPr>
       </w:pPr>
-      <w:bookmarkStart w:id="0" w:name="_Toc41557334"/>
+      <w:bookmarkStart w:id="0" w:name="_Toc41570759"/>
       <w:r>
         <w:rPr>
           <w:lang w:val="ca-ES"/>
@@ -913,6 +942,13 @@
           <w:lang w:val="ca-ES"/>
         </w:rPr>
       </w:pPr>
+    </w:p>
+    <w:p>
+      <w:pPr>
+        <w:rPr>
+          <w:lang w:val="ca-ES"/>
+        </w:rPr>
+      </w:pPr>
       <w:r>
         <w:rPr>
           <w:lang w:val="ca-ES"/>
@@ -947,7 +983,7 @@
           <w:lang w:val="ca-ES"/>
         </w:rPr>
       </w:pPr>
-      <w:bookmarkStart w:id="1" w:name="_Toc41557335"/>
+      <w:bookmarkStart w:id="1" w:name="_Toc41570760"/>
       <w:r>
         <w:rPr>
           <w:lang w:val="ca-ES"/>
@@ -962,58 +998,308 @@
           <w:lang w:val="ca-ES"/>
         </w:rPr>
       </w:pPr>
-      <w:r>
-        <w:rPr>
-          <w:lang w:val="ca-ES"/>
-        </w:rPr>
-        <w:t>Inicialment vam fer ús de diferents tècniques que consistien a repartir els usuaris en funció dels quals van puntuar més restaurants (en una escala de 10). Per tant teníem els restaurants repartits entre els quals van anar de 0-10, 11-20, 21-30, 31-40, 41-50, 51-60, 61-70, 71-80, 81-90, 91-100. Llavors, un cop realitzat això, el que vam fer va ser utilitzar les tècniques presents en el paquet de python anomenat scikit-learn, destinat a predir valors desconeguts (https://scikit-learn.org/stable/modules/impute.html). Aquestes tècniques es basaven amb la predicció de dades a partir del veïnatge. Els resultats d'aquestes prediccions, van ser nefastes, obteníem un MAE molt elevat (anava entre 4.48 a 6.68).</w:t>
-      </w:r>
-    </w:p>
-    <w:p>
-      <w:pPr>
-        <w:rPr>
-          <w:lang w:val="ca-ES"/>
-        </w:rPr>
-      </w:pPr>
-      <w:r>
-        <w:rPr>
-          <w:lang w:val="ca-ES"/>
-        </w:rPr>
-        <w:t>Vist que el resultat no va ser com esperàvem, vam creure que possiblement seria culta de la divisió de dades, per tant vam mantenir la llibreria de sklearn però aquesta vegada per utilitzar la funció k-means i fer clustering. Els cluster els vam fer a partir de diferents dades: la mitjana de puntuacions d'usuaris, la mitjana de puntuacions de restaurants, la mediana, la desviació estàndard, etc. Totes aquestes distribucions de dades van donar un resultat similar a l'anterior per tant vam obviar els resultats.</w:t>
-      </w:r>
-    </w:p>
-    <w:p>
-      <w:pPr>
-        <w:rPr>
-          <w:lang w:val="ca-ES"/>
-        </w:rPr>
-      </w:pPr>
-      <w:r>
-        <w:rPr>
-          <w:lang w:val="ca-ES"/>
-        </w:rPr>
-        <w:t>Llavors, veient aquests mal resultats, vam decidir cercar altres formes i vam veure un altre paquet de python, que es basa amb algorismes d'entrenament i que posteriorment, un cop entrenat l'algorisme, realitza prediccions. Aquest paquet s'anomena Surprise (https://surprise.readthedocs.io/en/stable/getting_started.html).</w:t>
-      </w:r>
-    </w:p>
-    <w:p>
-      <w:pPr>
-        <w:rPr>
-          <w:lang w:val="ca-ES"/>
-        </w:rPr>
-      </w:pPr>
-      <w:r>
-        <w:rPr>
-          <w:lang w:val="ca-ES"/>
-        </w:rPr>
-        <w:t>Aquest és el que ens ha permès arribar segons en el rànquing venint del final de la taula, amb un MAE de 3.3862. Un cop fet això, vam estar un temps prudencial provant cadascun dels algorismes que el Surprise és capaç de realitzar a l'hora de realitzar prediccions amb una funció anomenada cross_validate. Amb aquesta es fa com una prova per saber si va bé o malament cadascun dels algorismes. Per escollir l'algorisme bo, hem mirat aquell que ha donat més bon RMAE (segons les seves prediccions). En el nostre cas, ha estat l'algorisme SVD. I ja a partir d'aquí simplement hem recollit la seva predicció, a través de la funció predict. Per fer les prediccions amb els diferents algorismes hem decidit que li passem aquells usuaris que han estat en més restaurants (més de 90) i aquells restaurants que han estat visitats més de 68000 vegades, per tal que les dades siguin les més fiables possibles.</w:t>
-      </w:r>
-    </w:p>
-    <w:p>
-      <w:pPr>
-        <w:rPr>
-          <w:lang w:val="ca-ES"/>
-        </w:rPr>
-      </w:pPr>
+    </w:p>
+    <w:p>
+      <w:pPr>
+        <w:rPr>
+          <w:lang w:val="ca-ES"/>
+        </w:rPr>
+      </w:pPr>
+      <w:r>
+        <w:rPr>
+          <w:lang w:val="ca-ES"/>
+        </w:rPr>
+        <w:t xml:space="preserve">Inicialment vam fer ús de diferents tècniques que consistien a repartir els usuaris en funció dels quals van puntuar més restaurants (en una escala de 10). Per tant teníem els restaurants repartits entre els quals van anar de 0-10, 11-20, 21-30, 31-40, 41-50, 51-60, 61-70, 71-80, 81-90, 91-100. Llavors, un cop realitzat això, el que vam fer va ser utilitzar les tècniques presents en el paquet de </w:t>
+      </w:r>
+      <w:proofErr w:type="spellStart"/>
+      <w:r>
+        <w:rPr>
+          <w:lang w:val="ca-ES"/>
+        </w:rPr>
+        <w:t>python</w:t>
+      </w:r>
+      <w:proofErr w:type="spellEnd"/>
+      <w:r>
+        <w:rPr>
+          <w:lang w:val="ca-ES"/>
+        </w:rPr>
+        <w:t xml:space="preserve"> anomenat </w:t>
+      </w:r>
+      <w:proofErr w:type="spellStart"/>
+      <w:r>
+        <w:rPr>
+          <w:lang w:val="ca-ES"/>
+        </w:rPr>
+        <w:t>scikit-learn</w:t>
+      </w:r>
+      <w:proofErr w:type="spellEnd"/>
+      <w:r>
+        <w:rPr>
+          <w:lang w:val="ca-ES"/>
+        </w:rPr>
+        <w:t>, destinat a predir valors desconeguts (https://scikit-learn.org/stable/modules/impute.html). Aquestes tècniques es basaven amb la predicció de dades a partir del veïnatge. Els resultats d'aquestes prediccions, van ser nefastes, obteníem un MAE molt elevat (anava entre 4.48 a 6.68).</w:t>
+      </w:r>
+    </w:p>
+    <w:p>
+      <w:pPr>
+        <w:rPr>
+          <w:lang w:val="ca-ES"/>
+        </w:rPr>
+      </w:pPr>
+      <w:r>
+        <w:rPr>
+          <w:lang w:val="ca-ES"/>
+        </w:rPr>
+        <w:t>Vist que el resultat no va ser com esperàvem, vam cr</w:t>
+      </w:r>
+      <w:r>
+        <w:rPr>
+          <w:lang w:val="ca-ES"/>
+        </w:rPr>
+        <w:t>eure que possiblement seria culp</w:t>
+      </w:r>
+      <w:r>
+        <w:rPr>
+          <w:lang w:val="ca-ES"/>
+        </w:rPr>
+        <w:t xml:space="preserve">a de la divisió de dades, per tant vam mantenir la llibreria de </w:t>
+      </w:r>
+      <w:proofErr w:type="spellStart"/>
+      <w:r>
+        <w:rPr>
+          <w:lang w:val="ca-ES"/>
+        </w:rPr>
+        <w:t>sklearn</w:t>
+      </w:r>
+      <w:proofErr w:type="spellEnd"/>
+      <w:r>
+        <w:rPr>
+          <w:lang w:val="ca-ES"/>
+        </w:rPr>
+        <w:t xml:space="preserve"> però aquesta vegada per utilitzar la funció k</w:t>
+      </w:r>
+      <w:r>
+        <w:rPr>
+          <w:lang w:val="ca-ES"/>
+        </w:rPr>
+        <w:t>-</w:t>
+      </w:r>
+      <w:proofErr w:type="spellStart"/>
+      <w:r>
+        <w:rPr>
+          <w:lang w:val="ca-ES"/>
+        </w:rPr>
+        <w:t>means</w:t>
+      </w:r>
+      <w:proofErr w:type="spellEnd"/>
+      <w:r>
+        <w:rPr>
+          <w:lang w:val="ca-ES"/>
+        </w:rPr>
+        <w:t xml:space="preserve"> i fer </w:t>
+      </w:r>
+      <w:proofErr w:type="spellStart"/>
+      <w:r>
+        <w:rPr>
+          <w:lang w:val="ca-ES"/>
+        </w:rPr>
+        <w:t>clustering</w:t>
+      </w:r>
+      <w:proofErr w:type="spellEnd"/>
+      <w:r>
+        <w:rPr>
+          <w:lang w:val="ca-ES"/>
+        </w:rPr>
+        <w:t>. Els clú</w:t>
+      </w:r>
+      <w:r>
+        <w:rPr>
+          <w:lang w:val="ca-ES"/>
+        </w:rPr>
+        <w:t>ster</w:t>
+      </w:r>
+      <w:r>
+        <w:rPr>
+          <w:lang w:val="ca-ES"/>
+        </w:rPr>
+        <w:t>s</w:t>
+      </w:r>
+      <w:r>
+        <w:rPr>
+          <w:lang w:val="ca-ES"/>
+        </w:rPr>
+        <w:t xml:space="preserve"> els vam fer a partir de diferents dades: la mitjana de puntuacions d'usuaris, la mitjana de puntuacions de restaurants, la mediana, la desviació estàndard, etc. Totes aquestes distribucions de dades van donar un resultat similar a l'anterior</w:t>
+      </w:r>
+      <w:r>
+        <w:rPr>
+          <w:lang w:val="ca-ES"/>
+        </w:rPr>
+        <w:t xml:space="preserve"> i</w:t>
+      </w:r>
+      <w:r>
+        <w:rPr>
+          <w:lang w:val="ca-ES"/>
+        </w:rPr>
+        <w:t xml:space="preserve"> per tant vam obviar els resultats.</w:t>
+      </w:r>
+    </w:p>
+    <w:p>
+      <w:pPr>
+        <w:rPr>
+          <w:lang w:val="ca-ES"/>
+        </w:rPr>
+      </w:pPr>
+      <w:r>
+        <w:rPr>
+          <w:lang w:val="ca-ES"/>
+        </w:rPr>
+        <w:t xml:space="preserve">Llavors, veient aquests mal resultats, vam decidir cercar altres formes i vam veure un altre paquet de </w:t>
+      </w:r>
+      <w:proofErr w:type="spellStart"/>
+      <w:r>
+        <w:rPr>
+          <w:lang w:val="ca-ES"/>
+        </w:rPr>
+        <w:t>python</w:t>
+      </w:r>
+      <w:proofErr w:type="spellEnd"/>
+      <w:r>
+        <w:rPr>
+          <w:lang w:val="ca-ES"/>
+        </w:rPr>
+        <w:t xml:space="preserve">, que es basa amb algorismes d'entrenament i que posteriorment, un cop entrenat l'algorisme, realitza prediccions. Aquest paquet s'anomena </w:t>
+      </w:r>
+      <w:proofErr w:type="spellStart"/>
+      <w:r>
+        <w:rPr>
+          <w:lang w:val="ca-ES"/>
+        </w:rPr>
+        <w:t>Surprise</w:t>
+      </w:r>
+      <w:proofErr w:type="spellEnd"/>
+      <w:r>
+        <w:rPr>
+          <w:lang w:val="ca-ES"/>
+        </w:rPr>
+        <w:t xml:space="preserve"> (https://surprise.readthedocs.io/en/stable/getting_started.html).</w:t>
+      </w:r>
+    </w:p>
+    <w:p>
+      <w:pPr>
+        <w:rPr>
+          <w:lang w:val="ca-ES"/>
+        </w:rPr>
+      </w:pPr>
+      <w:r>
+        <w:rPr>
+          <w:lang w:val="ca-ES"/>
+        </w:rPr>
+        <w:t xml:space="preserve">Aquest és el que ens ha permès arribar segons en el rànquing venint del final de la taula, amb un MAE de 3.3862. </w:t>
+      </w:r>
+      <w:r>
+        <w:rPr>
+          <w:lang w:val="ca-ES"/>
+        </w:rPr>
+        <w:t xml:space="preserve">El paquet </w:t>
+      </w:r>
+      <w:proofErr w:type="spellStart"/>
+      <w:r>
+        <w:rPr>
+          <w:lang w:val="ca-ES"/>
+        </w:rPr>
+        <w:t>Surprise</w:t>
+      </w:r>
+      <w:proofErr w:type="spellEnd"/>
+      <w:r>
+        <w:rPr>
+          <w:lang w:val="ca-ES"/>
+        </w:rPr>
+        <w:t xml:space="preserve"> de </w:t>
+      </w:r>
+      <w:proofErr w:type="spellStart"/>
+      <w:r>
+        <w:rPr>
+          <w:lang w:val="ca-ES"/>
+        </w:rPr>
+        <w:t>Python</w:t>
+      </w:r>
+      <w:proofErr w:type="spellEnd"/>
+      <w:r>
+        <w:rPr>
+          <w:lang w:val="ca-ES"/>
+        </w:rPr>
+        <w:t xml:space="preserve"> conté diversos algorismes de predicció, per tal d’escollir el millor algorisme</w:t>
+      </w:r>
+      <w:r>
+        <w:rPr>
+          <w:lang w:val="ca-ES"/>
+        </w:rPr>
+        <w:t xml:space="preserve"> vam estar un temps prudencial provant cadascun dels algorismes amb una funció</w:t>
+      </w:r>
+      <w:r>
+        <w:rPr>
+          <w:lang w:val="ca-ES"/>
+        </w:rPr>
+        <w:t xml:space="preserve"> que aquest paquet presenta</w:t>
+      </w:r>
+      <w:r>
+        <w:rPr>
+          <w:lang w:val="ca-ES"/>
+        </w:rPr>
+        <w:t xml:space="preserve"> anomenada </w:t>
+      </w:r>
+      <w:proofErr w:type="spellStart"/>
+      <w:r>
+        <w:rPr>
+          <w:lang w:val="ca-ES"/>
+        </w:rPr>
+        <w:t>cross_validate</w:t>
+      </w:r>
+      <w:proofErr w:type="spellEnd"/>
+      <w:r>
+        <w:rPr>
+          <w:lang w:val="ca-ES"/>
+        </w:rPr>
+        <w:t>.</w:t>
+      </w:r>
+      <w:r>
+        <w:rPr>
+          <w:lang w:val="ca-ES"/>
+        </w:rPr>
+        <w:t xml:space="preserve"> </w:t>
+      </w:r>
+      <w:r>
+        <w:rPr>
+          <w:lang w:val="ca-ES"/>
+        </w:rPr>
+        <w:t>Amb aquesta</w:t>
+      </w:r>
+      <w:r>
+        <w:rPr>
+          <w:lang w:val="ca-ES"/>
+        </w:rPr>
+        <w:t xml:space="preserve"> funció</w:t>
+      </w:r>
+      <w:r>
+        <w:rPr>
+          <w:lang w:val="ca-ES"/>
+        </w:rPr>
+        <w:t xml:space="preserve"> es fa com una prova per saber si va bé o malament cadascun dels algorismes. Per escollir l'algorisme bo, hem mirat aquell que ha donat més bon RMAE (segons les seves prediccions). En el nostre cas, ha estat l'algorisme SVD. I ja a partir d'aquí simplement hem recollit la seva predicció, a través de la funció </w:t>
+      </w:r>
+      <w:proofErr w:type="spellStart"/>
+      <w:r>
+        <w:rPr>
+          <w:lang w:val="ca-ES"/>
+        </w:rPr>
+        <w:t>predict</w:t>
+      </w:r>
+      <w:proofErr w:type="spellEnd"/>
+      <w:r>
+        <w:rPr>
+          <w:lang w:val="ca-ES"/>
+        </w:rPr>
+        <w:t>. Per fer les prediccions amb els diferents algorismes hem decidit que li passem aquells usuaris que han estat en més restaurants (més de 90) i aquells restaurants que han estat visitats més de 68000 vegades, per tal que les dades siguin les més fiables possibles.</w:t>
+      </w:r>
     </w:p>
     <w:p>
       <w:pPr>
@@ -1022,7 +1308,7 @@
           <w:lang w:val="ca-ES"/>
         </w:rPr>
       </w:pPr>
-      <w:bookmarkStart w:id="2" w:name="_Toc41557336"/>
+      <w:bookmarkStart w:id="2" w:name="_Toc41570761"/>
       <w:r>
         <w:rPr>
           <w:lang w:val="ca-ES"/>
@@ -1038,11 +1324,74 @@
           <w:lang w:val="ca-ES"/>
         </w:rPr>
       </w:pPr>
-      <w:r>
-        <w:rPr>
-          <w:lang w:val="ca-ES"/>
-        </w:rPr>
-        <w:t xml:space="preserve">L’execució en un ordinador no funciona del tot bé perquè dóna errors sobre la memòria. Per tant, hem hagut de realitzar aquesta pràctica amb l’ús del poder d’execució del cloud. En aquest cas, hem fet ús del python que hi ha a Anacondas i IDE Spyder. El que hem fet </w:t>
+    </w:p>
+    <w:p>
+      <w:pPr>
+        <w:rPr>
+          <w:lang w:val="ca-ES"/>
+        </w:rPr>
+      </w:pPr>
+      <w:r>
+        <w:rPr>
+          <w:lang w:val="ca-ES"/>
+        </w:rPr>
+        <w:t xml:space="preserve">L’execució en un ordinador no funciona del tot bé perquè dóna errors sobre la memòria. Per tant, hem hagut de realitzar aquesta pràctica amb l’ús del poder d’execució del </w:t>
+      </w:r>
+      <w:proofErr w:type="spellStart"/>
+      <w:r>
+        <w:rPr>
+          <w:lang w:val="ca-ES"/>
+        </w:rPr>
+        <w:t>cloud</w:t>
+      </w:r>
+      <w:proofErr w:type="spellEnd"/>
+      <w:r>
+        <w:rPr>
+          <w:lang w:val="ca-ES"/>
+        </w:rPr>
+        <w:t xml:space="preserve">. En aquest cas, hem fet ús del </w:t>
+      </w:r>
+      <w:proofErr w:type="spellStart"/>
+      <w:r>
+        <w:rPr>
+          <w:lang w:val="ca-ES"/>
+        </w:rPr>
+        <w:t>python</w:t>
+      </w:r>
+      <w:proofErr w:type="spellEnd"/>
+      <w:r>
+        <w:rPr>
+          <w:lang w:val="ca-ES"/>
+        </w:rPr>
+        <w:t xml:space="preserve"> que hi ha a </w:t>
+      </w:r>
+      <w:proofErr w:type="spellStart"/>
+      <w:r>
+        <w:rPr>
+          <w:lang w:val="ca-ES"/>
+        </w:rPr>
+        <w:t>Anacondas</w:t>
+      </w:r>
+      <w:proofErr w:type="spellEnd"/>
+      <w:r>
+        <w:rPr>
+          <w:lang w:val="ca-ES"/>
+        </w:rPr>
+        <w:t xml:space="preserve"> i IDE </w:t>
+      </w:r>
+      <w:proofErr w:type="spellStart"/>
+      <w:r>
+        <w:rPr>
+          <w:lang w:val="ca-ES"/>
+        </w:rPr>
+        <w:t>Spyder</w:t>
+      </w:r>
+      <w:proofErr w:type="spellEnd"/>
+      <w:r>
+        <w:rPr>
+          <w:lang w:val="ca-ES"/>
+        </w:rPr>
+        <w:t xml:space="preserve">. El que hem fet </w:t>
       </w:r>
       <w:r>
         <w:rPr>
@@ -1078,7 +1427,47 @@
         <w:rPr>
           <w:lang w:val="ca-ES"/>
         </w:rPr>
-        <w:t xml:space="preserve"> per tal que l’algorisme funcioni correctament. Inicialment tenim les dades amb una estructura de dataframe de la llibreria pandas amb un estructura com aquesta:</w:t>
+        <w:t xml:space="preserve"> per tal que l’algorisme funcioni correctament. Inicialment tenim les dades amb una estructura de </w:t>
+      </w:r>
+      <w:proofErr w:type="spellStart"/>
+      <w:r>
+        <w:rPr>
+          <w:lang w:val="ca-ES"/>
+        </w:rPr>
+        <w:t>dataframe</w:t>
+      </w:r>
+      <w:proofErr w:type="spellEnd"/>
+      <w:r>
+        <w:rPr>
+          <w:lang w:val="ca-ES"/>
+        </w:rPr>
+        <w:t xml:space="preserve"> de la llibreria </w:t>
+      </w:r>
+      <w:proofErr w:type="spellStart"/>
+      <w:r>
+        <w:rPr>
+          <w:lang w:val="ca-ES"/>
+        </w:rPr>
+        <w:t>pandas</w:t>
+      </w:r>
+      <w:proofErr w:type="spellEnd"/>
+      <w:r>
+        <w:rPr>
+          <w:lang w:val="ca-ES"/>
+        </w:rPr>
+        <w:t xml:space="preserve"> amb un</w:t>
+      </w:r>
+      <w:r>
+        <w:rPr>
+          <w:lang w:val="ca-ES"/>
+        </w:rPr>
+        <w:t>a</w:t>
+      </w:r>
+      <w:r>
+        <w:rPr>
+          <w:lang w:val="ca-ES"/>
+        </w:rPr>
+        <w:t xml:space="preserve"> estructura com aquesta:</w:t>
       </w:r>
     </w:p>
     <w:p>
@@ -1091,7 +1480,7 @@
         <w:rPr>
           <w:noProof/>
           <w:bdr w:val="none" w:sz="0" w:space="0" w:color="auto" w:frame="1"/>
-          <w:lang w:val="ca-ES"/>
+          <w:lang w:eastAsia="es-ES"/>
         </w:rPr>
         <w:drawing>
           <wp:inline distT="0" distB="0" distL="0" distR="0" wp14:anchorId="385983CF" wp14:editId="0E65922E">
@@ -1190,7 +1579,21 @@
         <w:rPr>
           <w:lang w:val="ca-ES"/>
         </w:rPr>
-        <w:t>estructura del surprise, primer cal crear un objecte Reader:</w:t>
+        <w:t xml:space="preserve">estructura del </w:t>
+      </w:r>
+      <w:proofErr w:type="spellStart"/>
+      <w:r>
+        <w:rPr>
+          <w:lang w:val="ca-ES"/>
+        </w:rPr>
+        <w:t>surprise</w:t>
+      </w:r>
+      <w:proofErr w:type="spellEnd"/>
+      <w:r>
+        <w:rPr>
+          <w:lang w:val="ca-ES"/>
+        </w:rPr>
+        <w:t>, primer cal crear un objecte Reader:</w:t>
       </w:r>
     </w:p>
     <w:p>
@@ -1203,7 +1606,7 @@
         <w:rPr>
           <w:noProof/>
           <w:bdr w:val="none" w:sz="0" w:space="0" w:color="auto" w:frame="1"/>
-          <w:lang w:val="ca-ES"/>
+          <w:lang w:eastAsia="es-ES"/>
         </w:rPr>
         <w:drawing>
           <wp:inline distT="0" distB="0" distL="0" distR="0" wp14:anchorId="5D2275E3" wp14:editId="00CBAD4D">
@@ -1265,7 +1668,21 @@
         <w:rPr>
           <w:lang w:val="ca-ES"/>
         </w:rPr>
-        <w:t>On el rating_scale és l’escala de puntuacions que en el nostre cas oscil</w:t>
+        <w:t xml:space="preserve">On el </w:t>
+      </w:r>
+      <w:proofErr w:type="spellStart"/>
+      <w:r>
+        <w:rPr>
+          <w:lang w:val="ca-ES"/>
+        </w:rPr>
+        <w:t>rating_scale</w:t>
+      </w:r>
+      <w:proofErr w:type="spellEnd"/>
+      <w:r>
+        <w:rPr>
+          <w:lang w:val="ca-ES"/>
+        </w:rPr>
+        <w:t xml:space="preserve"> és l’escala de puntuacions que en el nostre cas oscil</w:t>
       </w:r>
       <w:r>
         <w:rPr>
@@ -1303,7 +1720,7 @@
         <w:rPr>
           <w:noProof/>
           <w:bdr w:val="none" w:sz="0" w:space="0" w:color="auto" w:frame="1"/>
-          <w:lang w:val="ca-ES"/>
+          <w:lang w:eastAsia="es-ES"/>
         </w:rPr>
         <w:drawing>
           <wp:inline distT="0" distB="0" distL="0" distR="0" wp14:anchorId="0E116F91" wp14:editId="306A8793">
@@ -1377,7 +1794,49 @@
         <w:rPr>
           <w:lang w:val="ca-ES"/>
         </w:rPr>
-        <w:t>s dividir tot el grup de dades (sabem que totes les dades són correctes) en dos grups, un grup d’entrenament i un grup de testing. El primer grup, el d’entrenament, serà amb el qual l’algorisme de machine learning treballarà per tal d’aconseguit trobar patrons i buscar una relació de similitud entre usuaris, puntuacions i restaurants. Un cop ha aconseguit trobar un patró vàlid, pro</w:t>
+        <w:t xml:space="preserve">s dividir tot el grup de dades (sabem que totes les dades són correctes) en dos grups, un grup d’entrenament i un grup de </w:t>
+      </w:r>
+      <w:proofErr w:type="spellStart"/>
+      <w:r>
+        <w:rPr>
+          <w:lang w:val="ca-ES"/>
+        </w:rPr>
+        <w:t>testing</w:t>
+      </w:r>
+      <w:proofErr w:type="spellEnd"/>
+      <w:r>
+        <w:rPr>
+          <w:lang w:val="ca-ES"/>
+        </w:rPr>
+        <w:t xml:space="preserve">. El primer grup, el d’entrenament, serà amb el qual l’algorisme de </w:t>
+      </w:r>
+      <w:proofErr w:type="spellStart"/>
+      <w:r>
+        <w:rPr>
+          <w:lang w:val="ca-ES"/>
+        </w:rPr>
+        <w:t>machine</w:t>
+      </w:r>
+      <w:proofErr w:type="spellEnd"/>
+      <w:r>
+        <w:rPr>
+          <w:lang w:val="ca-ES"/>
+        </w:rPr>
+        <w:t xml:space="preserve"> </w:t>
+      </w:r>
+      <w:proofErr w:type="spellStart"/>
+      <w:r>
+        <w:rPr>
+          <w:lang w:val="ca-ES"/>
+        </w:rPr>
+        <w:t>learning</w:t>
+      </w:r>
+      <w:proofErr w:type="spellEnd"/>
+      <w:r>
+        <w:rPr>
+          <w:lang w:val="ca-ES"/>
+        </w:rPr>
+        <w:t xml:space="preserve"> treballarà per tal d’aconseguit trobar patrons i buscar una relació de similitud entre usuaris, puntuacions i restaurants. Un cop ha aconseguit trobar un patró vàlid, pro</w:t>
       </w:r>
       <w:r>
         <w:rPr>
@@ -1414,7 +1873,7 @@
         <w:rPr>
           <w:noProof/>
           <w:bdr w:val="none" w:sz="0" w:space="0" w:color="auto" w:frame="1"/>
-          <w:lang w:val="ca-ES"/>
+          <w:lang w:eastAsia="es-ES"/>
         </w:rPr>
         <w:lastRenderedPageBreak/>
         <w:drawing>
@@ -1477,7 +1936,19 @@
         <w:rPr>
           <w:lang w:val="ca-ES"/>
         </w:rPr>
-        <w:t>En el nostre cas vam fer diverses proves i vam decidir que la repartició de dades entre el conjunt d’entrenament i el conjunt de test és d’un 75% de les dades pel conjunt d’entrenament i d’un 25% de les dades pel conjunt de test. Un cop dit això, cal apuntar que el repartiment de les dades és aleatori per tant, en cada execució el MAE és molt probable que varii lleugerament.</w:t>
+        <w:t>En el nostre cas vam fer diverses proves i vam decidir que la repartició de dades entre el conjunt d’entrenament i el conjunt de test és d’un 75% de les dades pel conjunt d’entrenament i d’un 25% de les dades pel conjunt de test. Un cop dit això, cal apuntar que el repartiment de les dades és aleatori per tant, en cada execució e</w:t>
+      </w:r>
+      <w:r>
+        <w:rPr>
+          <w:lang w:val="ca-ES"/>
+        </w:rPr>
+        <w:t>l MAE és molt probable que variï</w:t>
+      </w:r>
+      <w:r>
+        <w:rPr>
+          <w:lang w:val="ca-ES"/>
+        </w:rPr>
+        <w:t xml:space="preserve"> lleugerament.</w:t>
       </w:r>
     </w:p>
     <w:p>
@@ -1528,7 +1999,7 @@
         <w:rPr>
           <w:noProof/>
           <w:bdr w:val="none" w:sz="0" w:space="0" w:color="auto" w:frame="1"/>
-          <w:lang w:val="ca-ES"/>
+          <w:lang w:eastAsia="es-ES"/>
         </w:rPr>
         <w:drawing>
           <wp:inline distT="0" distB="0" distL="0" distR="0" wp14:anchorId="4FB6B964" wp14:editId="0A6DD217">
@@ -1590,7 +2061,28 @@
         <w:rPr>
           <w:lang w:val="ca-ES"/>
         </w:rPr>
-        <w:t>Aquí es veu que es crida la funció predict per totes les parelles d</w:t>
+        <w:t xml:space="preserve">Aquí es veu que es crida la funció </w:t>
+      </w:r>
+      <w:proofErr w:type="spellStart"/>
+      <w:r>
+        <w:rPr>
+          <w:lang w:val="ca-ES"/>
+        </w:rPr>
+        <w:t>predict</w:t>
+      </w:r>
+      <w:proofErr w:type="spellEnd"/>
+      <w:r>
+        <w:rPr>
+          <w:lang w:val="ca-ES"/>
+        </w:rPr>
+        <w:t xml:space="preserve"> per totes les parelles </w:t>
+      </w:r>
+      <w:proofErr w:type="spellStart"/>
+      <w:r>
+        <w:rPr>
+          <w:lang w:val="ca-ES"/>
+        </w:rPr>
+        <w:t>d</w:t>
       </w:r>
       <w:r>
         <w:rPr>
@@ -1602,7 +2094,28 @@
         <w:rPr>
           <w:lang w:val="ca-ES"/>
         </w:rPr>
-        <w:t>id d’usuari i id de restaurant.</w:t>
+        <w:t>id</w:t>
+      </w:r>
+      <w:proofErr w:type="spellEnd"/>
+      <w:r>
+        <w:rPr>
+          <w:lang w:val="ca-ES"/>
+        </w:rPr>
+        <w:t xml:space="preserve"> d’usuari i </w:t>
+      </w:r>
+      <w:proofErr w:type="spellStart"/>
+      <w:r>
+        <w:rPr>
+          <w:lang w:val="ca-ES"/>
+        </w:rPr>
+        <w:t>id</w:t>
+      </w:r>
+      <w:proofErr w:type="spellEnd"/>
+      <w:r>
+        <w:rPr>
+          <w:lang w:val="ca-ES"/>
+        </w:rPr>
+        <w:t xml:space="preserve"> de restaurant.</w:t>
       </w:r>
     </w:p>
     <w:p>
@@ -1619,7 +2132,7 @@
           <w:lang w:val="ca-ES"/>
         </w:rPr>
       </w:pPr>
-      <w:bookmarkStart w:id="3" w:name="_Toc41557337"/>
+      <w:bookmarkStart w:id="3" w:name="_Toc41570762"/>
       <w:r>
         <w:rPr>
           <w:lang w:val="ca-ES"/>
@@ -1634,6 +2147,13 @@
           <w:lang w:val="ca-ES"/>
         </w:rPr>
       </w:pPr>
+    </w:p>
+    <w:p>
+      <w:pPr>
+        <w:rPr>
+          <w:lang w:val="ca-ES"/>
+        </w:rPr>
+      </w:pPr>
       <w:r>
         <w:rPr>
           <w:lang w:val="ca-ES"/>
@@ -1662,7 +2182,19 @@
         <w:rPr>
           <w:lang w:val="ca-ES"/>
         </w:rPr>
-        <w:t xml:space="preserve">, creiem que la línia a segur per a millorar aquest resultat seria implementar un algorisme on ens permeti incloure més d’una variable independent per tal d’oferir més informació a l’algorisme, aquestes variables podrien ser la mitjana de cada usuari i/o restaurant, la desviació </w:t>
+        <w:t>, creiem que la línia a segu</w:t>
+      </w:r>
+      <w:r>
+        <w:rPr>
+          <w:lang w:val="ca-ES"/>
+        </w:rPr>
+        <w:t>i</w:t>
+      </w:r>
+      <w:r>
+        <w:rPr>
+          <w:lang w:val="ca-ES"/>
+        </w:rPr>
+        <w:t xml:space="preserve">r per a millorar aquest resultat seria implementar un algorisme on ens permeti incloure més d’una variable independent per tal d’oferir més informació a l’algorisme, aquestes variables podrien ser la mitjana de cada usuari i/o restaurant, la desviació </w:t>
       </w:r>
       <w:r>
         <w:rPr>
@@ -1674,7 +2206,127 @@
         <w:rPr>
           <w:lang w:val="ca-ES"/>
         </w:rPr>
-        <w:t xml:space="preserve">, la volatilitat de cada usuari i/o restaurant, etc. Cal dir que també hem pensat </w:t>
+        <w:t xml:space="preserve">, la volatilitat de cada usuari i/o restaurant, etc. </w:t>
+      </w:r>
+      <w:r>
+        <w:rPr>
+          <w:lang w:val="ca-ES"/>
+        </w:rPr>
+        <w:t xml:space="preserve">El paquet </w:t>
+      </w:r>
+      <w:proofErr w:type="spellStart"/>
+      <w:r>
+        <w:rPr>
+          <w:lang w:val="ca-ES"/>
+        </w:rPr>
+        <w:t>Surprise</w:t>
+      </w:r>
+      <w:proofErr w:type="spellEnd"/>
+      <w:r>
+        <w:rPr>
+          <w:lang w:val="ca-ES"/>
+        </w:rPr>
+        <w:t xml:space="preserve"> de </w:t>
+      </w:r>
+      <w:proofErr w:type="spellStart"/>
+      <w:r>
+        <w:rPr>
+          <w:lang w:val="ca-ES"/>
+        </w:rPr>
+        <w:t>P</w:t>
+      </w:r>
+      <w:r>
+        <w:rPr>
+          <w:lang w:val="ca-ES"/>
+        </w:rPr>
+        <w:t>ython</w:t>
+      </w:r>
+      <w:proofErr w:type="spellEnd"/>
+      <w:r>
+        <w:rPr>
+          <w:lang w:val="ca-ES"/>
+        </w:rPr>
+        <w:t xml:space="preserve">, que és el que utilitzem en la solució, </w:t>
+      </w:r>
+      <w:r>
+        <w:rPr>
+          <w:lang w:val="ca-ES"/>
+        </w:rPr>
+        <w:t>neix per a resoldre un problema similar on hi ha pel·lícules</w:t>
+      </w:r>
+      <w:r>
+        <w:rPr>
+          <w:lang w:val="ca-ES"/>
+        </w:rPr>
+        <w:t xml:space="preserve"> (ítems)</w:t>
+      </w:r>
+      <w:r>
+        <w:rPr>
+          <w:lang w:val="ca-ES"/>
+        </w:rPr>
+        <w:t>, usuaris que veuen les pel·lícules i puntuacions per cada una d’aquestes. El problema que resol és el que tenim nosaltres entre mans, és a dir, predir la puntuació dels usuaris que no han vist la pel·lícula en qüestió</w:t>
+      </w:r>
+      <w:r>
+        <w:rPr>
+          <w:lang w:val="ca-ES"/>
+        </w:rPr>
+        <w:t xml:space="preserve"> (</w:t>
+      </w:r>
+      <w:hyperlink r:id="rId16" w:history="1">
+        <w:r>
+          <w:rPr>
+            <w:rStyle w:val="Hipervnculo"/>
+            <w:lang w:val="ca-ES"/>
+          </w:rPr>
+          <w:t xml:space="preserve">enllaç al </w:t>
+        </w:r>
+        <w:proofErr w:type="spellStart"/>
+        <w:r>
+          <w:rPr>
+            <w:rStyle w:val="Hipervnculo"/>
+            <w:lang w:val="ca-ES"/>
+          </w:rPr>
+          <w:t>dataset</w:t>
+        </w:r>
+        <w:proofErr w:type="spellEnd"/>
+        <w:r>
+          <w:rPr>
+            <w:rStyle w:val="Hipervnculo"/>
+            <w:lang w:val="ca-ES"/>
+          </w:rPr>
+          <w:t xml:space="preserve"> de les pel·lícules</w:t>
+        </w:r>
+      </w:hyperlink>
+      <w:r>
+        <w:rPr>
+          <w:lang w:val="ca-ES"/>
+        </w:rPr>
+        <w:t>)</w:t>
+      </w:r>
+      <w:r>
+        <w:rPr>
+          <w:lang w:val="ca-ES"/>
+        </w:rPr>
+        <w:t>.</w:t>
+      </w:r>
+      <w:r>
+        <w:rPr>
+          <w:lang w:val="ca-ES"/>
+        </w:rPr>
+        <w:t xml:space="preserve"> És per això que l’algorisme en el moment de fer l’entrenament, no permet cap altre paràmetre perquè està pensat per resoldre els problemes d’aquesta índole (tres columnes on la primera és l’usuari, la segona és l’ítem i la tercera la puntuació).</w:t>
+      </w:r>
+    </w:p>
+    <w:p>
+      <w:pPr>
+        <w:rPr>
+          <w:lang w:val="ca-ES"/>
+        </w:rPr>
+      </w:pPr>
+      <w:r>
+        <w:rPr>
+          <w:lang w:val="ca-ES"/>
+        </w:rPr>
+        <w:t xml:space="preserve">Cal dir que també hem pensat </w:t>
       </w:r>
       <w:r>
         <w:rPr>
@@ -1703,14 +2355,29 @@
     </w:p>
     <w:p>
       <w:pPr>
-        <w:rPr>
-          <w:lang w:val="ca-ES"/>
-        </w:rPr>
-      </w:pPr>
-      <w:r>
-        <w:rPr>
-          <w:lang w:val="ca-ES"/>
-        </w:rPr>
+        <w:jc w:val="left"/>
+        <w:rPr>
+          <w:lang w:val="ca-ES"/>
+        </w:rPr>
+      </w:pPr>
+      <w:r>
+        <w:rPr>
+          <w:lang w:val="ca-ES"/>
+        </w:rPr>
+        <w:br w:type="page"/>
+      </w:r>
+    </w:p>
+    <w:p>
+      <w:pPr>
+        <w:rPr>
+          <w:lang w:val="ca-ES"/>
+        </w:rPr>
+      </w:pPr>
+      <w:r>
+        <w:rPr>
+          <w:lang w:val="ca-ES"/>
+        </w:rPr>
+        <w:lastRenderedPageBreak/>
         <w:t>Finalment, després de comentar aquestes tècniques podem resumir que els nostres dos possibles camins que hem intentat resoldre per millorar el resultat ha estat:</w:t>
       </w:r>
     </w:p>
@@ -1767,12 +2434,11 @@
           <w:lang w:val="ca-ES"/>
         </w:rPr>
       </w:pPr>
-      <w:bookmarkStart w:id="4" w:name="_Toc41557338"/>
-      <w:r>
-        <w:rPr>
-          <w:lang w:val="ca-ES"/>
-        </w:rPr>
-        <w:lastRenderedPageBreak/>
+      <w:bookmarkStart w:id="4" w:name="_Toc41570763"/>
+      <w:r>
+        <w:rPr>
+          <w:lang w:val="ca-ES"/>
+        </w:rPr>
         <w:t>Conclusions</w:t>
       </w:r>
       <w:bookmarkEnd w:id="4"/>
@@ -1783,11 +2449,24 @@
           <w:lang w:val="ca-ES"/>
         </w:rPr>
       </w:pPr>
-      <w:r>
-        <w:rPr>
-          <w:lang w:val="ca-ES"/>
-        </w:rPr>
-        <w:t>Al realitzar aquesta pràctica ens hem adonat de la importància d’escollir un bon algorisme de predicció i la complicació que té. En el nostre ca</w:t>
+    </w:p>
+    <w:p>
+      <w:pPr>
+        <w:rPr>
+          <w:lang w:val="ca-ES"/>
+        </w:rPr>
+      </w:pPr>
+      <w:r>
+        <w:rPr>
+          <w:lang w:val="ca-ES"/>
+        </w:rPr>
+        <w:t>En</w:t>
+      </w:r>
+      <w:r>
+        <w:rPr>
+          <w:lang w:val="ca-ES"/>
+        </w:rPr>
+        <w:t xml:space="preserve"> realitzar aquesta pràctica ens hem adonat de la importància d’escollir un bon algorisme de predicció i la complicació que té. En el nostre ca</w:t>
       </w:r>
       <w:r>
         <w:rPr>
@@ -1817,7 +2496,33 @@
         <w:rPr>
           <w:lang w:val="ca-ES"/>
         </w:rPr>
-        <w:t xml:space="preserve"> s’ha de fer un bon anàlisi de les dade</w:t>
+        <w:t xml:space="preserve"> s’ha de fer un</w:t>
+      </w:r>
+      <w:r>
+        <w:rPr>
+          <w:lang w:val="ca-ES"/>
+        </w:rPr>
+        <w:t>a</w:t>
+      </w:r>
+      <w:r>
+        <w:rPr>
+          <w:lang w:val="ca-ES"/>
+        </w:rPr>
+        <w:t xml:space="preserve"> bon</w:t>
+      </w:r>
+      <w:r>
+        <w:rPr>
+          <w:lang w:val="ca-ES"/>
+        </w:rPr>
+        <w:t>a</w:t>
+      </w:r>
+      <w:bookmarkStart w:id="5" w:name="_GoBack"/>
+      <w:bookmarkEnd w:id="5"/>
+      <w:r>
+        <w:rPr>
+          <w:lang w:val="ca-ES"/>
+        </w:rPr>
+        <w:t xml:space="preserve"> anàlisi de les dade</w:t>
       </w:r>
       <w:r>
         <w:rPr>
@@ -1829,13 +2534,7 @@
         <w:rPr>
           <w:lang w:val="ca-ES"/>
         </w:rPr>
-        <w:t xml:space="preserve">. Aquest estudi previ ens pot facilitar molt les coses a posteriori, ja que podem començar a trobar possibles tendències i començar a veure quin </w:t>
-      </w:r>
-      <w:r>
-        <w:rPr>
-          <w:lang w:val="ca-ES"/>
-        </w:rPr>
-        <w:t>ser</w:t>
+        <w:t>. Aquest estudi previ ens pot facilitar molt les coses a posteriori, ja que podem començar a trobar possibles tendències i començar a veure quin ser</w:t>
       </w:r>
       <w:r>
         <w:rPr>
@@ -1847,17 +2546,11 @@
         <w:rPr>
           <w:lang w:val="ca-ES"/>
         </w:rPr>
-        <w:t>a</w:t>
-      </w:r>
-      <w:r>
-        <w:rPr>
-          <w:lang w:val="ca-ES"/>
-        </w:rPr>
-        <w:t xml:space="preserve"> el camí a seguir, a més que també podem decidir quines dades ens poden servir com variables independents i quines no.</w:t>
+        <w:t>a el camí a seguir, a més que també podem decidir quines dades ens poden servir com variables independents i quines no.</w:t>
       </w:r>
     </w:p>
     <w:sectPr>
-      <w:footerReference w:type="default" r:id="rId16"/>
+      <w:footerReference w:type="default" r:id="rId17"/>
       <w:pgSz w:w="11906" w:h="16838"/>
       <w:pgMar w:top="1417" w:right="1701" w:bottom="1417" w:left="1701" w:header="708" w:footer="708" w:gutter="0"/>
       <w:pgNumType w:start="1"/>
@@ -1869,7 +2562,7 @@
 </file>
 
 <file path=word/endnotes.xml><?xml version="1.0" encoding="utf-8"?>
-<w:endnotes xmlns:wpc="http://schemas.microsoft.com/office/word/2010/wordprocessingCanvas" xmlns:cx="http://schemas.microsoft.com/office/drawing/2014/chartex" xmlns:cx1="http://schemas.microsoft.com/office/drawing/2015/9/8/chartex" xmlns:cx2="http://schemas.microsoft.com/office/drawing/2015/10/21/chartex" xmlns:cx3="http://schemas.microsoft.com/office/drawing/2016/5/9/chartex" xmlns:cx4="http://schemas.microsoft.com/office/drawing/2016/5/10/chartex" xmlns:cx5="http://schemas.microsoft.com/office/drawing/2016/5/11/chartex" xmlns:cx6="http://schemas.microsoft.com/office/drawing/2016/5/12/chartex" xmlns:cx7="http://schemas.microsoft.com/office/drawing/2016/5/13/chartex" xmlns:cx8="http://schemas.microsoft.com/office/drawing/2016/5/14/chartex" xmlns:mc="http://schemas.openxmlformats.org/markup-compatibility/2006" xmlns:aink="http://schemas.microsoft.com/office/drawing/2016/ink" xmlns:am3d="http://schemas.microsoft.com/office/drawing/2017/model3d" xmlns:o="urn:schemas-microsoft-com:office:office" xmlns:r="http://schemas.openxmlformats.org/officeDocument/2006/relationships" xmlns:m="http://schemas.openxmlformats.org/officeDocument/2006/math" xmlns:v="urn:schemas-microsoft-com:vml" xmlns:wp14="http://schemas.microsoft.com/office/word/2010/wordprocessingDrawing" xmlns:wp="http://schemas.openxmlformats.org/drawingml/2006/wordprocessingDrawing" xmlns:w10="urn:schemas-microsoft-com:office:word" xmlns:w="http://schemas.openxmlformats.org/wordprocessingml/2006/main" xmlns:w14="http://schemas.microsoft.com/office/word/2010/wordml" xmlns:w15="http://schemas.microsoft.com/office/word/2012/wordml" xmlns:w16cex="http://schemas.microsoft.com/office/word/2018/wordml/cex" xmlns:w16cid="http://schemas.microsoft.com/office/word/2016/wordml/cid" xmlns:w16="http://schemas.microsoft.com/office/word/2018/wordml" xmlns:w16se="http://schemas.microsoft.com/office/word/2015/wordml/symex" xmlns:wpg="http://schemas.microsoft.com/office/word/2010/wordprocessingGroup" xmlns:wpi="http://schemas.microsoft.com/office/word/2010/wordprocessingInk" xmlns:wne="http://schemas.microsoft.com/office/word/2006/wordml" xmlns:wps="http://schemas.microsoft.com/office/word/2010/wordprocessingShape" mc:Ignorable="w14 w15 w16se w16cid w16 w16cex wp14">
+<w:endnotes xmlns:wpc="http://schemas.microsoft.com/office/word/2010/wordprocessingCanvas" xmlns:mc="http://schemas.openxmlformats.org/markup-compatibility/2006" xmlns:o="urn:schemas-microsoft-com:office:office" xmlns:r="http://schemas.openxmlformats.org/officeDocument/2006/relationships" xmlns:m="http://schemas.openxmlformats.org/officeDocument/2006/math" xmlns:v="urn:schemas-microsoft-com:vml" xmlns:wp14="http://schemas.microsoft.com/office/word/2010/wordprocessingDrawing" xmlns:wp="http://schemas.openxmlformats.org/drawingml/2006/wordprocessingDrawing" xmlns:w10="urn:schemas-microsoft-com:office:word" xmlns:w="http://schemas.openxmlformats.org/wordprocessingml/2006/main" xmlns:w14="http://schemas.microsoft.com/office/word/2010/wordml" xmlns:w15="http://schemas.microsoft.com/office/word/2012/wordml" xmlns:wpg="http://schemas.microsoft.com/office/word/2010/wordprocessingGroup" xmlns:wpi="http://schemas.microsoft.com/office/word/2010/wordprocessingInk" xmlns:wne="http://schemas.microsoft.com/office/word/2006/wordml" xmlns:wps="http://schemas.microsoft.com/office/word/2010/wordprocessingShape" mc:Ignorable="w14 w15 wp14">
   <w:endnote w:type="separator" w:id="-1">
     <w:p>
       <w:pPr>
@@ -1894,7 +2587,7 @@
 </file>
 
 <file path=word/footer1.xml><?xml version="1.0" encoding="utf-8"?>
-<w:ftr xmlns:wpc="http://schemas.microsoft.com/office/word/2010/wordprocessingCanvas" xmlns:cx="http://schemas.microsoft.com/office/drawing/2014/chartex" xmlns:cx1="http://schemas.microsoft.com/office/drawing/2015/9/8/chartex" xmlns:cx2="http://schemas.microsoft.com/office/drawing/2015/10/21/chartex" xmlns:cx3="http://schemas.microsoft.com/office/drawing/2016/5/9/chartex" xmlns:cx4="http://schemas.microsoft.com/office/drawing/2016/5/10/chartex" xmlns:cx5="http://schemas.microsoft.com/office/drawing/2016/5/11/chartex" xmlns:cx6="http://schemas.microsoft.com/office/drawing/2016/5/12/chartex" xmlns:cx7="http://schemas.microsoft.com/office/drawing/2016/5/13/chartex" xmlns:cx8="http://schemas.microsoft.com/office/drawing/2016/5/14/chartex" xmlns:mc="http://schemas.openxmlformats.org/markup-compatibility/2006" xmlns:aink="http://schemas.microsoft.com/office/drawing/2016/ink" xmlns:am3d="http://schemas.microsoft.com/office/drawing/2017/model3d" xmlns:o="urn:schemas-microsoft-com:office:office" xmlns:r="http://schemas.openxmlformats.org/officeDocument/2006/relationships" xmlns:m="http://schemas.openxmlformats.org/officeDocument/2006/math" xmlns:v="urn:schemas-microsoft-com:vml" xmlns:wp14="http://schemas.microsoft.com/office/word/2010/wordprocessingDrawing" xmlns:wp="http://schemas.openxmlformats.org/drawingml/2006/wordprocessingDrawing" xmlns:w10="urn:schemas-microsoft-com:office:word" xmlns:w="http://schemas.openxmlformats.org/wordprocessingml/2006/main" xmlns:w14="http://schemas.microsoft.com/office/word/2010/wordml" xmlns:w15="http://schemas.microsoft.com/office/word/2012/wordml" xmlns:w16cex="http://schemas.microsoft.com/office/word/2018/wordml/cex" xmlns:w16cid="http://schemas.microsoft.com/office/word/2016/wordml/cid" xmlns:w16="http://schemas.microsoft.com/office/word/2018/wordml" xmlns:w16se="http://schemas.microsoft.com/office/word/2015/wordml/symex" xmlns:wpg="http://schemas.microsoft.com/office/word/2010/wordprocessingGroup" xmlns:wpi="http://schemas.microsoft.com/office/word/2010/wordprocessingInk" xmlns:wne="http://schemas.microsoft.com/office/word/2006/wordml" xmlns:wps="http://schemas.microsoft.com/office/word/2010/wordprocessingShape" mc:Ignorable="w14 w15 w16se w16cid w16 w16cex wp14">
+<w:ftr xmlns:wpc="http://schemas.microsoft.com/office/word/2010/wordprocessingCanvas" xmlns:mc="http://schemas.openxmlformats.org/markup-compatibility/2006" xmlns:o="urn:schemas-microsoft-com:office:office" xmlns:r="http://schemas.openxmlformats.org/officeDocument/2006/relationships" xmlns:m="http://schemas.openxmlformats.org/officeDocument/2006/math" xmlns:v="urn:schemas-microsoft-com:vml" xmlns:wp14="http://schemas.microsoft.com/office/word/2010/wordprocessingDrawing" xmlns:wp="http://schemas.openxmlformats.org/drawingml/2006/wordprocessingDrawing" xmlns:w10="urn:schemas-microsoft-com:office:word" xmlns:w="http://schemas.openxmlformats.org/wordprocessingml/2006/main" xmlns:w14="http://schemas.microsoft.com/office/word/2010/wordml" xmlns:w15="http://schemas.microsoft.com/office/word/2012/wordml" xmlns:wpg="http://schemas.microsoft.com/office/word/2010/wordprocessingGroup" xmlns:wpi="http://schemas.microsoft.com/office/word/2010/wordprocessingInk" xmlns:wne="http://schemas.microsoft.com/office/word/2006/wordml" xmlns:wps="http://schemas.microsoft.com/office/word/2010/wordprocessingShape" mc:Ignorable="w14 w15 wp14">
   <w:sdt>
     <w:sdtPr>
       <w:id w:val="1197270828"/>
@@ -1903,6 +2596,7 @@
         <w:docPartUnique/>
       </w:docPartObj>
     </w:sdtPr>
+    <w:sdtEndPr/>
     <w:sdtContent>
       <w:p>
         <w:pPr>
@@ -1921,7 +2615,7 @@
 </file>
 
 <file path=word/footer2.xml><?xml version="1.0" encoding="utf-8"?>
-<w:ftr xmlns:wpc="http://schemas.microsoft.com/office/word/2010/wordprocessingCanvas" xmlns:cx="http://schemas.microsoft.com/office/drawing/2014/chartex" xmlns:cx1="http://schemas.microsoft.com/office/drawing/2015/9/8/chartex" xmlns:cx2="http://schemas.microsoft.com/office/drawing/2015/10/21/chartex" xmlns:cx3="http://schemas.microsoft.com/office/drawing/2016/5/9/chartex" xmlns:cx4="http://schemas.microsoft.com/office/drawing/2016/5/10/chartex" xmlns:cx5="http://schemas.microsoft.com/office/drawing/2016/5/11/chartex" xmlns:cx6="http://schemas.microsoft.com/office/drawing/2016/5/12/chartex" xmlns:cx7="http://schemas.microsoft.com/office/drawing/2016/5/13/chartex" xmlns:cx8="http://schemas.microsoft.com/office/drawing/2016/5/14/chartex" xmlns:mc="http://schemas.openxmlformats.org/markup-compatibility/2006" xmlns:aink="http://schemas.microsoft.com/office/drawing/2016/ink" xmlns:am3d="http://schemas.microsoft.com/office/drawing/2017/model3d" xmlns:o="urn:schemas-microsoft-com:office:office" xmlns:r="http://schemas.openxmlformats.org/officeDocument/2006/relationships" xmlns:m="http://schemas.openxmlformats.org/officeDocument/2006/math" xmlns:v="urn:schemas-microsoft-com:vml" xmlns:wp14="http://schemas.microsoft.com/office/word/2010/wordprocessingDrawing" xmlns:wp="http://schemas.openxmlformats.org/drawingml/2006/wordprocessingDrawing" xmlns:w10="urn:schemas-microsoft-com:office:word" xmlns:w="http://schemas.openxmlformats.org/wordprocessingml/2006/main" xmlns:w14="http://schemas.microsoft.com/office/word/2010/wordml" xmlns:w15="http://schemas.microsoft.com/office/word/2012/wordml" xmlns:w16cex="http://schemas.microsoft.com/office/word/2018/wordml/cex" xmlns:w16cid="http://schemas.microsoft.com/office/word/2016/wordml/cid" xmlns:w16="http://schemas.microsoft.com/office/word/2018/wordml" xmlns:w16se="http://schemas.microsoft.com/office/word/2015/wordml/symex" xmlns:wpg="http://schemas.microsoft.com/office/word/2010/wordprocessingGroup" xmlns:wpi="http://schemas.microsoft.com/office/word/2010/wordprocessingInk" xmlns:wne="http://schemas.microsoft.com/office/word/2006/wordml" xmlns:wps="http://schemas.microsoft.com/office/word/2010/wordprocessingShape" mc:Ignorable="w14 w15 w16se w16cid w16 w16cex wp14">
+<w:ftr xmlns:wpc="http://schemas.microsoft.com/office/word/2010/wordprocessingCanvas" xmlns:mc="http://schemas.openxmlformats.org/markup-compatibility/2006" xmlns:o="urn:schemas-microsoft-com:office:office" xmlns:r="http://schemas.openxmlformats.org/officeDocument/2006/relationships" xmlns:m="http://schemas.openxmlformats.org/officeDocument/2006/math" xmlns:v="urn:schemas-microsoft-com:vml" xmlns:wp14="http://schemas.microsoft.com/office/word/2010/wordprocessingDrawing" xmlns:wp="http://schemas.openxmlformats.org/drawingml/2006/wordprocessingDrawing" xmlns:w10="urn:schemas-microsoft-com:office:word" xmlns:w="http://schemas.openxmlformats.org/wordprocessingml/2006/main" xmlns:w14="http://schemas.microsoft.com/office/word/2010/wordml" xmlns:w15="http://schemas.microsoft.com/office/word/2012/wordml" xmlns:wpg="http://schemas.microsoft.com/office/word/2010/wordprocessingGroup" xmlns:wpi="http://schemas.microsoft.com/office/word/2010/wordprocessingInk" xmlns:wne="http://schemas.microsoft.com/office/word/2006/wordml" xmlns:wps="http://schemas.microsoft.com/office/word/2010/wordprocessingShape" mc:Ignorable="w14 w15 wp14">
   <w:sdt>
     <w:sdtPr>
       <w:id w:val="-1747483124"/>
@@ -1930,6 +2624,7 @@
         <w:docPartUnique/>
       </w:docPartObj>
     </w:sdtPr>
+    <w:sdtEndPr/>
     <w:sdtContent>
       <w:p>
         <w:pPr>
@@ -1946,7 +2641,10 @@
           <w:fldChar w:fldCharType="separate"/>
         </w:r>
         <w:r>
-          <w:t>2</w:t>
+          <w:rPr>
+            <w:noProof/>
+          </w:rPr>
+          <w:t>3</w:t>
         </w:r>
         <w:r>
           <w:fldChar w:fldCharType="end"/>
@@ -1963,7 +2661,7 @@
 </file>
 
 <file path=word/footnotes.xml><?xml version="1.0" encoding="utf-8"?>
-<w:footnotes xmlns:wpc="http://schemas.microsoft.com/office/word/2010/wordprocessingCanvas" xmlns:cx="http://schemas.microsoft.com/office/drawing/2014/chartex" xmlns:cx1="http://schemas.microsoft.com/office/drawing/2015/9/8/chartex" xmlns:cx2="http://schemas.microsoft.com/office/drawing/2015/10/21/chartex" xmlns:cx3="http://schemas.microsoft.com/office/drawing/2016/5/9/chartex" xmlns:cx4="http://schemas.microsoft.com/office/drawing/2016/5/10/chartex" xmlns:cx5="http://schemas.microsoft.com/office/drawing/2016/5/11/chartex" xmlns:cx6="http://schemas.microsoft.com/office/drawing/2016/5/12/chartex" xmlns:cx7="http://schemas.microsoft.com/office/drawing/2016/5/13/chartex" xmlns:cx8="http://schemas.microsoft.com/office/drawing/2016/5/14/chartex" xmlns:mc="http://schemas.openxmlformats.org/markup-compatibility/2006" xmlns:aink="http://schemas.microsoft.com/office/drawing/2016/ink" xmlns:am3d="http://schemas.microsoft.com/office/drawing/2017/model3d" xmlns:o="urn:schemas-microsoft-com:office:office" xmlns:r="http://schemas.openxmlformats.org/officeDocument/2006/relationships" xmlns:m="http://schemas.openxmlformats.org/officeDocument/2006/math" xmlns:v="urn:schemas-microsoft-com:vml" xmlns:wp14="http://schemas.microsoft.com/office/word/2010/wordprocessingDrawing" xmlns:wp="http://schemas.openxmlformats.org/drawingml/2006/wordprocessingDrawing" xmlns:w10="urn:schemas-microsoft-com:office:word" xmlns:w="http://schemas.openxmlformats.org/wordprocessingml/2006/main" xmlns:w14="http://schemas.microsoft.com/office/word/2010/wordml" xmlns:w15="http://schemas.microsoft.com/office/word/2012/wordml" xmlns:w16cex="http://schemas.microsoft.com/office/word/2018/wordml/cex" xmlns:w16cid="http://schemas.microsoft.com/office/word/2016/wordml/cid" xmlns:w16="http://schemas.microsoft.com/office/word/2018/wordml" xmlns:w16se="http://schemas.microsoft.com/office/word/2015/wordml/symex" xmlns:wpg="http://schemas.microsoft.com/office/word/2010/wordprocessingGroup" xmlns:wpi="http://schemas.microsoft.com/office/word/2010/wordprocessingInk" xmlns:wne="http://schemas.microsoft.com/office/word/2006/wordml" xmlns:wps="http://schemas.microsoft.com/office/word/2010/wordprocessingShape" mc:Ignorable="w14 w15 w16se w16cid w16 w16cex wp14">
+<w:footnotes xmlns:wpc="http://schemas.microsoft.com/office/word/2010/wordprocessingCanvas" xmlns:mc="http://schemas.openxmlformats.org/markup-compatibility/2006" xmlns:o="urn:schemas-microsoft-com:office:office" xmlns:r="http://schemas.openxmlformats.org/officeDocument/2006/relationships" xmlns:m="http://schemas.openxmlformats.org/officeDocument/2006/math" xmlns:v="urn:schemas-microsoft-com:vml" xmlns:wp14="http://schemas.microsoft.com/office/word/2010/wordprocessingDrawing" xmlns:wp="http://schemas.openxmlformats.org/drawingml/2006/wordprocessingDrawing" xmlns:w10="urn:schemas-microsoft-com:office:word" xmlns:w="http://schemas.openxmlformats.org/wordprocessingml/2006/main" xmlns:w14="http://schemas.microsoft.com/office/word/2010/wordml" xmlns:w15="http://schemas.microsoft.com/office/word/2012/wordml" xmlns:wpg="http://schemas.microsoft.com/office/word/2010/wordprocessingGroup" xmlns:wpi="http://schemas.microsoft.com/office/word/2010/wordprocessingInk" xmlns:wne="http://schemas.microsoft.com/office/word/2006/wordml" xmlns:wps="http://schemas.microsoft.com/office/word/2010/wordprocessingShape" mc:Ignorable="w14 w15 wp14">
   <w:footnote w:type="separator" w:id="-1">
     <w:p>
       <w:pPr>
@@ -1988,7 +2686,7 @@
 </file>
 
 <file path=word/header1.xml><?xml version="1.0" encoding="utf-8"?>
-<w:hdr xmlns:wpc="http://schemas.microsoft.com/office/word/2010/wordprocessingCanvas" xmlns:cx="http://schemas.microsoft.com/office/drawing/2014/chartex" xmlns:cx1="http://schemas.microsoft.com/office/drawing/2015/9/8/chartex" xmlns:cx2="http://schemas.microsoft.com/office/drawing/2015/10/21/chartex" xmlns:cx3="http://schemas.microsoft.com/office/drawing/2016/5/9/chartex" xmlns:cx4="http://schemas.microsoft.com/office/drawing/2016/5/10/chartex" xmlns:cx5="http://schemas.microsoft.com/office/drawing/2016/5/11/chartex" xmlns:cx6="http://schemas.microsoft.com/office/drawing/2016/5/12/chartex" xmlns:cx7="http://schemas.microsoft.com/office/drawing/2016/5/13/chartex" xmlns:cx8="http://schemas.microsoft.com/office/drawing/2016/5/14/chartex" xmlns:mc="http://schemas.openxmlformats.org/markup-compatibility/2006" xmlns:aink="http://schemas.microsoft.com/office/drawing/2016/ink" xmlns:am3d="http://schemas.microsoft.com/office/drawing/2017/model3d" xmlns:o="urn:schemas-microsoft-com:office:office" xmlns:r="http://schemas.openxmlformats.org/officeDocument/2006/relationships" xmlns:m="http://schemas.openxmlformats.org/officeDocument/2006/math" xmlns:v="urn:schemas-microsoft-com:vml" xmlns:wp14="http://schemas.microsoft.com/office/word/2010/wordprocessingDrawing" xmlns:wp="http://schemas.openxmlformats.org/drawingml/2006/wordprocessingDrawing" xmlns:w10="urn:schemas-microsoft-com:office:word" xmlns:w="http://schemas.openxmlformats.org/wordprocessingml/2006/main" xmlns:w14="http://schemas.microsoft.com/office/word/2010/wordml" xmlns:w15="http://schemas.microsoft.com/office/word/2012/wordml" xmlns:w16cex="http://schemas.microsoft.com/office/word/2018/wordml/cex" xmlns:w16cid="http://schemas.microsoft.com/office/word/2016/wordml/cid" xmlns:w16="http://schemas.microsoft.com/office/word/2018/wordml" xmlns:w16se="http://schemas.microsoft.com/office/word/2015/wordml/symex" xmlns:wpg="http://schemas.microsoft.com/office/word/2010/wordprocessingGroup" xmlns:wpi="http://schemas.microsoft.com/office/word/2010/wordprocessingInk" xmlns:wne="http://schemas.microsoft.com/office/word/2006/wordml" xmlns:wps="http://schemas.microsoft.com/office/word/2010/wordprocessingShape" mc:Ignorable="w14 w15 w16se w16cid w16 w16cex wp14">
+<w:hdr xmlns:wpc="http://schemas.microsoft.com/office/word/2010/wordprocessingCanvas" xmlns:mc="http://schemas.openxmlformats.org/markup-compatibility/2006" xmlns:o="urn:schemas-microsoft-com:office:office" xmlns:r="http://schemas.openxmlformats.org/officeDocument/2006/relationships" xmlns:m="http://schemas.openxmlformats.org/officeDocument/2006/math" xmlns:v="urn:schemas-microsoft-com:vml" xmlns:wp14="http://schemas.microsoft.com/office/word/2010/wordprocessingDrawing" xmlns:wp="http://schemas.openxmlformats.org/drawingml/2006/wordprocessingDrawing" xmlns:w10="urn:schemas-microsoft-com:office:word" xmlns:w="http://schemas.openxmlformats.org/wordprocessingml/2006/main" xmlns:w14="http://schemas.microsoft.com/office/word/2010/wordml" xmlns:w15="http://schemas.microsoft.com/office/word/2012/wordml" xmlns:wpg="http://schemas.microsoft.com/office/word/2010/wordprocessingGroup" xmlns:wpi="http://schemas.microsoft.com/office/word/2010/wordprocessingInk" xmlns:wne="http://schemas.microsoft.com/office/word/2006/wordml" xmlns:wps="http://schemas.microsoft.com/office/word/2010/wordprocessingShape" mc:Ignorable="w14 w15 wp14">
   <w:p>
     <w:pPr>
       <w:pStyle w:val="Encabezado"/>
@@ -1998,7 +2696,7 @@
         <w:noProof/>
         <w:sz w:val="24"/>
         <w:szCs w:val="24"/>
-        <w:lang w:val="ca-ES"/>
+        <w:lang w:eastAsia="es-ES"/>
       </w:rPr>
       <w:drawing>
         <wp:anchor distT="0" distB="0" distL="114300" distR="114300" simplePos="0" relativeHeight="251659264" behindDoc="1" locked="0" layoutInCell="1" allowOverlap="1" wp14:anchorId="362DFABB" wp14:editId="78A1957E">
@@ -2073,7 +2771,7 @@
 </file>
 
 <file path=word/numbering.xml><?xml version="1.0" encoding="utf-8"?>
-<w:numbering xmlns:wpc="http://schemas.microsoft.com/office/word/2010/wordprocessingCanvas" xmlns:cx="http://schemas.microsoft.com/office/drawing/2014/chartex" xmlns:cx1="http://schemas.microsoft.com/office/drawing/2015/9/8/chartex" xmlns:cx2="http://schemas.microsoft.com/office/drawing/2015/10/21/chartex" xmlns:cx3="http://schemas.microsoft.com/office/drawing/2016/5/9/chartex" xmlns:cx4="http://schemas.microsoft.com/office/drawing/2016/5/10/chartex" xmlns:cx5="http://schemas.microsoft.com/office/drawing/2016/5/11/chartex" xmlns:cx6="http://schemas.microsoft.com/office/drawing/2016/5/12/chartex" xmlns:cx7="http://schemas.microsoft.com/office/drawing/2016/5/13/chartex" xmlns:cx8="http://schemas.microsoft.com/office/drawing/2016/5/14/chartex" xmlns:mc="http://schemas.openxmlformats.org/markup-compatibility/2006" xmlns:aink="http://schemas.microsoft.com/office/drawing/2016/ink" xmlns:am3d="http://schemas.microsoft.com/office/drawing/2017/model3d" xmlns:o="urn:schemas-microsoft-com:office:office" xmlns:r="http://schemas.openxmlformats.org/officeDocument/2006/relationships" xmlns:m="http://schemas.openxmlformats.org/officeDocument/2006/math" xmlns:v="urn:schemas-microsoft-com:vml" xmlns:wp14="http://schemas.microsoft.com/office/word/2010/wordprocessingDrawing" xmlns:wp="http://schemas.openxmlformats.org/drawingml/2006/wordprocessingDrawing" xmlns:w10="urn:schemas-microsoft-com:office:word" xmlns:w="http://schemas.openxmlformats.org/wordprocessingml/2006/main" xmlns:w14="http://schemas.microsoft.com/office/word/2010/wordml" xmlns:w15="http://schemas.microsoft.com/office/word/2012/wordml" xmlns:w16cex="http://schemas.microsoft.com/office/word/2018/wordml/cex" xmlns:w16cid="http://schemas.microsoft.com/office/word/2016/wordml/cid" xmlns:w16="http://schemas.microsoft.com/office/word/2018/wordml" xmlns:w16se="http://schemas.microsoft.com/office/word/2015/wordml/symex" xmlns:wpg="http://schemas.microsoft.com/office/word/2010/wordprocessingGroup" xmlns:wpi="http://schemas.microsoft.com/office/word/2010/wordprocessingInk" xmlns:wne="http://schemas.microsoft.com/office/word/2006/wordml" xmlns:wps="http://schemas.microsoft.com/office/word/2010/wordprocessingShape" mc:Ignorable="w14 w15 w16se w16cid w16 w16cex wp14">
+<w:numbering xmlns:wpc="http://schemas.microsoft.com/office/word/2010/wordprocessingCanvas" xmlns:mc="http://schemas.openxmlformats.org/markup-compatibility/2006" xmlns:o="urn:schemas-microsoft-com:office:office" xmlns:r="http://schemas.openxmlformats.org/officeDocument/2006/relationships" xmlns:m="http://schemas.openxmlformats.org/officeDocument/2006/math" xmlns:v="urn:schemas-microsoft-com:vml" xmlns:wp14="http://schemas.microsoft.com/office/word/2010/wordprocessingDrawing" xmlns:wp="http://schemas.openxmlformats.org/drawingml/2006/wordprocessingDrawing" xmlns:w10="urn:schemas-microsoft-com:office:word" xmlns:w="http://schemas.openxmlformats.org/wordprocessingml/2006/main" xmlns:w14="http://schemas.microsoft.com/office/word/2010/wordml" xmlns:w15="http://schemas.microsoft.com/office/word/2012/wordml" xmlns:wpg="http://schemas.microsoft.com/office/word/2010/wordprocessingGroup" xmlns:wpi="http://schemas.microsoft.com/office/word/2010/wordprocessingInk" xmlns:wne="http://schemas.microsoft.com/office/word/2006/wordml" xmlns:wps="http://schemas.microsoft.com/office/word/2010/wordprocessingShape" mc:Ignorable="w14 w15 wp14">
   <w:abstractNum w:abstractNumId="0" w15:restartNumberingAfterBreak="0">
     <w:nsid w:val="07F02AA8"/>
     <w:multiLevelType w:val="hybridMultilevel"/>
@@ -2436,7 +3134,7 @@
 </file>
 
 <file path=word/styles.xml><?xml version="1.0" encoding="utf-8"?>
-<w:styles xmlns:mc="http://schemas.openxmlformats.org/markup-compatibility/2006" xmlns:r="http://schemas.openxmlformats.org/officeDocument/2006/relationships" xmlns:w="http://schemas.openxmlformats.org/wordprocessingml/2006/main" xmlns:w14="http://schemas.microsoft.com/office/word/2010/wordml" xmlns:w15="http://schemas.microsoft.com/office/word/2012/wordml" xmlns:w16cex="http://schemas.microsoft.com/office/word/2018/wordml/cex" xmlns:w16cid="http://schemas.microsoft.com/office/word/2016/wordml/cid" xmlns:w16="http://schemas.microsoft.com/office/word/2018/wordml" xmlns:w16se="http://schemas.microsoft.com/office/word/2015/wordml/symex" mc:Ignorable="w14 w15 w16se w16cid w16 w16cex">
+<w:styles xmlns:mc="http://schemas.openxmlformats.org/markup-compatibility/2006" xmlns:r="http://schemas.openxmlformats.org/officeDocument/2006/relationships" xmlns:w="http://schemas.openxmlformats.org/wordprocessingml/2006/main" xmlns:w14="http://schemas.microsoft.com/office/word/2010/wordml" xmlns:w15="http://schemas.microsoft.com/office/word/2012/wordml" mc:Ignorable="w14 w15">
   <w:docDefaults>
     <w:rPrDefault>
       <w:rPr>
@@ -2452,7 +3150,7 @@
       </w:pPr>
     </w:pPrDefault>
   </w:docDefaults>
-  <w:latentStyles w:defLockedState="0" w:defUIPriority="99" w:defSemiHidden="0" w:defUnhideWhenUsed="0" w:defQFormat="0" w:count="376">
+  <w:latentStyles w:defLockedState="0" w:defUIPriority="99" w:defSemiHidden="0" w:defUnhideWhenUsed="0" w:defQFormat="0" w:count="371">
     <w:lsdException w:name="Normal" w:uiPriority="0" w:qFormat="1"/>
     <w:lsdException w:name="heading 1" w:uiPriority="9" w:qFormat="1"/>
     <w:lsdException w:name="heading 2" w:semiHidden="1" w:uiPriority="9" w:unhideWhenUsed="1" w:qFormat="1"/>
@@ -2558,6 +3256,7 @@
     <w:lsdException w:name="HTML Sample" w:semiHidden="1" w:unhideWhenUsed="1"/>
     <w:lsdException w:name="HTML Typewriter" w:semiHidden="1" w:unhideWhenUsed="1"/>
     <w:lsdException w:name="HTML Variable" w:semiHidden="1" w:unhideWhenUsed="1"/>
+    <w:lsdException w:name="Normal Table" w:semiHidden="1" w:unhideWhenUsed="1"/>
     <w:lsdException w:name="annotation subject" w:semiHidden="1" w:unhideWhenUsed="1"/>
     <w:lsdException w:name="No List" w:semiHidden="1" w:unhideWhenUsed="1"/>
     <w:lsdException w:name="Outline List 1" w:semiHidden="1" w:unhideWhenUsed="1"/>
@@ -2600,8 +3299,11 @@
     <w:lsdException w:name="Table Contemporary" w:semiHidden="1" w:unhideWhenUsed="1"/>
     <w:lsdException w:name="Table Elegant" w:semiHidden="1" w:unhideWhenUsed="1"/>
     <w:lsdException w:name="Table Professional" w:semiHidden="1" w:unhideWhenUsed="1"/>
+    <w:lsdException w:name="Table Subtle 1" w:semiHidden="1" w:unhideWhenUsed="1"/>
     <w:lsdException w:name="Table Subtle 2" w:semiHidden="1" w:unhideWhenUsed="1"/>
     <w:lsdException w:name="Table Web 1" w:semiHidden="1" w:unhideWhenUsed="1"/>
+    <w:lsdException w:name="Table Web 2" w:semiHidden="1" w:unhideWhenUsed="1"/>
+    <w:lsdException w:name="Table Web 3" w:semiHidden="1" w:unhideWhenUsed="1"/>
     <w:lsdException w:name="Balloon Text" w:semiHidden="1" w:unhideWhenUsed="1"/>
     <w:lsdException w:name="Table Grid" w:uiPriority="39"/>
     <w:lsdException w:name="Table Theme" w:semiHidden="1" w:unhideWhenUsed="1"/>
@@ -2820,11 +3522,6 @@
     <w:lsdException w:name="List Table 5 Dark Accent 6" w:uiPriority="50"/>
     <w:lsdException w:name="List Table 6 Colorful Accent 6" w:uiPriority="51"/>
     <w:lsdException w:name="List Table 7 Colorful Accent 6" w:uiPriority="52"/>
-    <w:lsdException w:name="Mention" w:semiHidden="1" w:unhideWhenUsed="1"/>
-    <w:lsdException w:name="Smart Hyperlink" w:semiHidden="1" w:unhideWhenUsed="1"/>
-    <w:lsdException w:name="Hashtag" w:semiHidden="1" w:unhideWhenUsed="1"/>
-    <w:lsdException w:name="Unresolved Mention" w:semiHidden="1" w:unhideWhenUsed="1"/>
-    <w:lsdException w:name="Smart Link" w:semiHidden="1" w:unhideWhenUsed="1"/>
   </w:latentStyles>
   <w:style w:type="paragraph" w:default="1" w:styleId="Normal">
     <w:name w:val="Normal"/>
@@ -2912,7 +3609,7 @@
       <w:szCs w:val="32"/>
     </w:rPr>
   </w:style>
-  <w:style w:type="paragraph" w:styleId="TtuloTDC">
+  <w:style w:type="paragraph" w:styleId="TtulodeTDC">
     <w:name w:val="TOC Heading"/>
     <w:basedOn w:val="Ttulo1"/>
     <w:next w:val="Normal"/>
@@ -3298,7 +3995,7 @@
 </file>
 
 <file path=customXml/itemProps1.xml><?xml version="1.0" encoding="utf-8"?>
-<ds:datastoreItem xmlns:ds="http://schemas.openxmlformats.org/officeDocument/2006/customXml" ds:itemID="{10059545-A817-4906-860B-7D95D8B74388}">
+<ds:datastoreItem xmlns:ds="http://schemas.openxmlformats.org/officeDocument/2006/customXml" ds:itemID="{726604B9-2D61-43D1-AC60-EC2151477917}">
   <ds:schemaRefs>
     <ds:schemaRef ds:uri="http://schemas.openxmlformats.org/officeDocument/2006/bibliography"/>
   </ds:schemaRefs>

</xml_diff>

<commit_message>
master: added documentation in PDF.
</commit_message>
<xml_diff>
--- a/SIOPract2.docx
+++ b/SIOPract2.docx
@@ -11,6 +11,8 @@
           <w:lang w:val="ca-ES"/>
         </w:rPr>
       </w:pPr>
+      <w:bookmarkStart w:id="0" w:name="_GoBack"/>
+      <w:bookmarkEnd w:id="0"/>
     </w:p>
     <w:p>
       <w:pPr>
@@ -926,7 +928,7 @@
           <w:lang w:val="ca-ES"/>
         </w:rPr>
       </w:pPr>
-      <w:bookmarkStart w:id="0" w:name="_Toc41570759"/>
+      <w:bookmarkStart w:id="1" w:name="_Toc41570759"/>
       <w:r>
         <w:rPr>
           <w:lang w:val="ca-ES"/>
@@ -934,7 +936,7 @@
         <w:lastRenderedPageBreak/>
         <w:t>Introducció</w:t>
       </w:r>
-      <w:bookmarkEnd w:id="0"/>
+      <w:bookmarkEnd w:id="1"/>
     </w:p>
     <w:p>
       <w:pPr>
@@ -983,14 +985,14 @@
           <w:lang w:val="ca-ES"/>
         </w:rPr>
       </w:pPr>
-      <w:bookmarkStart w:id="1" w:name="_Toc41570760"/>
+      <w:bookmarkStart w:id="2" w:name="_Toc41570760"/>
       <w:r>
         <w:rPr>
           <w:lang w:val="ca-ES"/>
         </w:rPr>
         <w:t>Mètodes emprats</w:t>
       </w:r>
-      <w:bookmarkEnd w:id="1"/>
+      <w:bookmarkEnd w:id="2"/>
     </w:p>
     <w:p>
       <w:pPr>
@@ -1308,7 +1310,7 @@
           <w:lang w:val="ca-ES"/>
         </w:rPr>
       </w:pPr>
-      <w:bookmarkStart w:id="2" w:name="_Toc41570761"/>
+      <w:bookmarkStart w:id="3" w:name="_Toc41570761"/>
       <w:r>
         <w:rPr>
           <w:lang w:val="ca-ES"/>
@@ -1316,7 +1318,7 @@
         <w:lastRenderedPageBreak/>
         <w:t>Instruccions sobre el codi</w:t>
       </w:r>
-      <w:bookmarkEnd w:id="2"/>
+      <w:bookmarkEnd w:id="3"/>
     </w:p>
     <w:p>
       <w:pPr>
@@ -2132,14 +2134,14 @@
           <w:lang w:val="ca-ES"/>
         </w:rPr>
       </w:pPr>
-      <w:bookmarkStart w:id="3" w:name="_Toc41570762"/>
+      <w:bookmarkStart w:id="4" w:name="_Toc41570762"/>
       <w:r>
         <w:rPr>
           <w:lang w:val="ca-ES"/>
         </w:rPr>
         <w:t>Possibles millores del codi</w:t>
       </w:r>
-      <w:bookmarkEnd w:id="3"/>
+      <w:bookmarkEnd w:id="4"/>
     </w:p>
     <w:p>
       <w:pPr>
@@ -2233,44 +2235,14 @@
         <w:rPr>
           <w:lang w:val="ca-ES"/>
         </w:rPr>
-        <w:t>P</w:t>
-      </w:r>
-      <w:r>
-        <w:rPr>
-          <w:lang w:val="ca-ES"/>
-        </w:rPr>
-        <w:t>ython</w:t>
+        <w:t>Python</w:t>
       </w:r>
       <w:proofErr w:type="spellEnd"/>
       <w:r>
         <w:rPr>
           <w:lang w:val="ca-ES"/>
         </w:rPr>
-        <w:t xml:space="preserve">, que és el que utilitzem en la solució, </w:t>
-      </w:r>
-      <w:r>
-        <w:rPr>
-          <w:lang w:val="ca-ES"/>
-        </w:rPr>
-        <w:t>neix per a resoldre un problema similar on hi ha pel·lícules</w:t>
-      </w:r>
-      <w:r>
-        <w:rPr>
-          <w:lang w:val="ca-ES"/>
-        </w:rPr>
-        <w:t xml:space="preserve"> (ítems)</w:t>
-      </w:r>
-      <w:r>
-        <w:rPr>
-          <w:lang w:val="ca-ES"/>
-        </w:rPr>
-        <w:t>, usuaris que veuen les pel·lícules i puntuacions per cada una d’aquestes. El problema que resol és el que tenim nosaltres entre mans, és a dir, predir la puntuació dels usuaris que no han vist la pel·lícula en qüestió</w:t>
-      </w:r>
-      <w:r>
-        <w:rPr>
-          <w:lang w:val="ca-ES"/>
-        </w:rPr>
-        <w:t xml:space="preserve"> (</w:t>
+        <w:t>, que és el que utilitzem en la solució, neix per a resoldre un problema similar on hi ha pel·lícules (ítems), usuaris que veuen les pel·lícules i puntuacions per cada una d’aquestes. El problema que resol és el que tenim nosaltres entre mans, és a dir, predir la puntuació dels usuaris que no han vist la pel·lícula en qüestió (</w:t>
       </w:r>
       <w:hyperlink r:id="rId16" w:history="1">
         <w:r>
@@ -2301,19 +2273,7 @@
         <w:rPr>
           <w:lang w:val="ca-ES"/>
         </w:rPr>
-        <w:t>)</w:t>
-      </w:r>
-      <w:r>
-        <w:rPr>
-          <w:lang w:val="ca-ES"/>
-        </w:rPr>
-        <w:t>.</w:t>
-      </w:r>
-      <w:r>
-        <w:rPr>
-          <w:lang w:val="ca-ES"/>
-        </w:rPr>
-        <w:t xml:space="preserve"> És per això que l’algorisme en el moment de fer l’entrenament, no permet cap altre paràmetre perquè està pensat per resoldre els problemes d’aquesta índole (tres columnes on la primera és l’usuari, la segona és l’ítem i la tercera la puntuació).</w:t>
+        <w:t>). És per això que l’algorisme en el moment de fer l’entrenament, no permet cap altre paràmetre perquè està pensat per resoldre els problemes d’aquesta índole (tres columnes on la primera és l’usuari, la segona és l’ítem i la tercera la puntuació).</w:t>
       </w:r>
     </w:p>
     <w:p>
@@ -2434,14 +2394,14 @@
           <w:lang w:val="ca-ES"/>
         </w:rPr>
       </w:pPr>
-      <w:bookmarkStart w:id="4" w:name="_Toc41570763"/>
+      <w:bookmarkStart w:id="5" w:name="_Toc41570763"/>
       <w:r>
         <w:rPr>
           <w:lang w:val="ca-ES"/>
         </w:rPr>
         <w:t>Conclusions</w:t>
       </w:r>
-      <w:bookmarkEnd w:id="4"/>
+      <w:bookmarkEnd w:id="5"/>
     </w:p>
     <w:p>
       <w:pPr>
@@ -2516,8 +2476,6 @@
         </w:rPr>
         <w:t>a</w:t>
       </w:r>
-      <w:bookmarkStart w:id="5" w:name="_GoBack"/>
-      <w:bookmarkEnd w:id="5"/>
       <w:r>
         <w:rPr>
           <w:lang w:val="ca-ES"/>
@@ -3995,7 +3953,7 @@
 </file>
 
 <file path=customXml/itemProps1.xml><?xml version="1.0" encoding="utf-8"?>
-<ds:datastoreItem xmlns:ds="http://schemas.openxmlformats.org/officeDocument/2006/customXml" ds:itemID="{726604B9-2D61-43D1-AC60-EC2151477917}">
+<ds:datastoreItem xmlns:ds="http://schemas.openxmlformats.org/officeDocument/2006/customXml" ds:itemID="{E73202FA-358C-4FB4-95E2-186899F42D87}">
   <ds:schemaRefs>
     <ds:schemaRef ds:uri="http://schemas.openxmlformats.org/officeDocument/2006/bibliography"/>
   </ds:schemaRefs>

</xml_diff>